<commit_message>
learning diary on part 1
</commit_message>
<xml_diff>
--- a/SDS_Front-End_learning_diary.docx
+++ b/SDS_Front-End_learning_diary.docx
@@ -1,6 +1,6 @@
 
 <file path=word/document.xml><?xml version="1.0" encoding="utf-8"?>
-<w:document xmlns:wpc="http://schemas.microsoft.com/office/word/2010/wordprocessingCanvas" xmlns:cx="http://schemas.microsoft.com/office/drawing/2014/chartex" xmlns:cx1="http://schemas.microsoft.com/office/drawing/2015/9/8/chartex" xmlns:cx2="http://schemas.microsoft.com/office/drawing/2015/10/21/chartex" xmlns:cx3="http://schemas.microsoft.com/office/drawing/2016/5/9/chartex" xmlns:cx4="http://schemas.microsoft.com/office/drawing/2016/5/10/chartex" xmlns:cx5="http://schemas.microsoft.com/office/drawing/2016/5/11/chartex" xmlns:cx6="http://schemas.microsoft.com/office/drawing/2016/5/12/chartex" xmlns:cx7="http://schemas.microsoft.com/office/drawing/2016/5/13/chartex" xmlns:cx8="http://schemas.microsoft.com/office/drawing/2016/5/14/chartex" xmlns:mc="http://schemas.openxmlformats.org/markup-compatibility/2006" xmlns:aink="http://schemas.microsoft.com/office/drawing/2016/ink" xmlns:am3d="http://schemas.microsoft.com/office/drawing/2017/model3d" xmlns:o="urn:schemas-microsoft-com:office:office" xmlns:r="http://schemas.openxmlformats.org/officeDocument/2006/relationships" xmlns:m="http://schemas.openxmlformats.org/officeDocument/2006/math" xmlns:v="urn:schemas-microsoft-com:vml" xmlns:wp14="http://schemas.microsoft.com/office/word/2010/wordprocessingDrawing" xmlns:wp="http://schemas.openxmlformats.org/drawingml/2006/wordprocessingDrawing" xmlns:w10="urn:schemas-microsoft-com:office:word" xmlns:w="http://schemas.openxmlformats.org/wordprocessingml/2006/main" xmlns:w14="http://schemas.microsoft.com/office/word/2010/wordml" xmlns:w15="http://schemas.microsoft.com/office/word/2012/wordml" xmlns:w16cid="http://schemas.microsoft.com/office/word/2016/wordml/cid" xmlns:w16se="http://schemas.microsoft.com/office/word/2015/wordml/symex" xmlns:wpg="http://schemas.microsoft.com/office/word/2010/wordprocessingGroup" xmlns:wpi="http://schemas.microsoft.com/office/word/2010/wordprocessingInk" xmlns:wne="http://schemas.microsoft.com/office/word/2006/wordml" xmlns:wps="http://schemas.microsoft.com/office/word/2010/wordprocessingShape" mc:Ignorable="w14 w15 w16se w16cid wp14">
+<w:document xmlns:wpc="http://schemas.microsoft.com/office/word/2010/wordprocessingCanvas" xmlns:cx="http://schemas.microsoft.com/office/drawing/2014/chartex" xmlns:cx1="http://schemas.microsoft.com/office/drawing/2015/9/8/chartex" xmlns:cx2="http://schemas.microsoft.com/office/drawing/2015/10/21/chartex" xmlns:cx3="http://schemas.microsoft.com/office/drawing/2016/5/9/chartex" xmlns:cx4="http://schemas.microsoft.com/office/drawing/2016/5/10/chartex" xmlns:cx5="http://schemas.microsoft.com/office/drawing/2016/5/11/chartex" xmlns:cx6="http://schemas.microsoft.com/office/drawing/2016/5/12/chartex" xmlns:cx7="http://schemas.microsoft.com/office/drawing/2016/5/13/chartex" xmlns:cx8="http://schemas.microsoft.com/office/drawing/2016/5/14/chartex" xmlns:mc="http://schemas.openxmlformats.org/markup-compatibility/2006" xmlns:aink="http://schemas.microsoft.com/office/drawing/2016/ink" xmlns:am3d="http://schemas.microsoft.com/office/drawing/2017/model3d" xmlns:o="urn:schemas-microsoft-com:office:office" xmlns:r="http://schemas.openxmlformats.org/officeDocument/2006/relationships" xmlns:m="http://schemas.openxmlformats.org/officeDocument/2006/math" xmlns:v="urn:schemas-microsoft-com:vml" xmlns:wp14="http://schemas.microsoft.com/office/word/2010/wordprocessingDrawing" xmlns:wp="http://schemas.openxmlformats.org/drawingml/2006/wordprocessingDrawing" xmlns:w10="urn:schemas-microsoft-com:office:word" xmlns:w="http://schemas.openxmlformats.org/wordprocessingml/2006/main" xmlns:w14="http://schemas.microsoft.com/office/word/2010/wordml" xmlns:w15="http://schemas.microsoft.com/office/word/2012/wordml" xmlns:w16cex="http://schemas.microsoft.com/office/word/2018/wordml/cex" xmlns:w16cid="http://schemas.microsoft.com/office/word/2016/wordml/cid" xmlns:w16="http://schemas.microsoft.com/office/word/2018/wordml" xmlns:w16se="http://schemas.microsoft.com/office/word/2015/wordml/symex" xmlns:wpg="http://schemas.microsoft.com/office/word/2010/wordprocessingGroup" xmlns:wpi="http://schemas.microsoft.com/office/word/2010/wordprocessingInk" xmlns:wne="http://schemas.microsoft.com/office/word/2006/wordml" xmlns:wps="http://schemas.microsoft.com/office/word/2010/wordprocessingShape" mc:Ignorable="w14 w15 w16se w16cid w16 w16cex wp14">
   <w:body>
     <w:p>
       <w:pPr>
@@ -11,22 +11,22 @@
           <w:b w:val="0"/>
           <w:sz w:val="24"/>
           <w:szCs w:val="24"/>
-          <w:lang w:val="en-US"/>
-        </w:rPr>
-      </w:pPr>
-      <w:proofErr w:type="spellStart"/>
+        </w:rPr>
+      </w:pPr>
       <w:r>
         <w:rPr>
           <w:rFonts w:ascii="Times New Roman" w:hAnsi="Times New Roman" w:cs="Times New Roman"/>
           <w:b w:val="0"/>
           <w:sz w:val="24"/>
           <w:szCs w:val="24"/>
-          <w:lang w:val="en-US"/>
-        </w:rPr>
-        <w:t>Lappeenrannan</w:t>
-      </w:r>
-      <w:proofErr w:type="spellEnd"/>
-      <w:r>
+        </w:rPr>
+        <w:t>Lappeenrannan teknillinen yliopisto</w:t>
+      </w:r>
+    </w:p>
+    <w:p>
+      <w:pPr>
+        <w:pStyle w:val="Otsikko"/>
+        <w:jc w:val="both"/>
         <w:rPr>
           <w:rFonts w:ascii="Times New Roman" w:hAnsi="Times New Roman" w:cs="Times New Roman"/>
           <w:b w:val="0"/>
@@ -34,9 +34,7 @@
           <w:szCs w:val="24"/>
           <w:lang w:val="en-US"/>
         </w:rPr>
-        <w:t xml:space="preserve"> </w:t>
-      </w:r>
-      <w:proofErr w:type="spellStart"/>
+      </w:pPr>
       <w:r>
         <w:rPr>
           <w:rFonts w:ascii="Times New Roman" w:hAnsi="Times New Roman" w:cs="Times New Roman"/>
@@ -45,10 +43,13 @@
           <w:szCs w:val="24"/>
           <w:lang w:val="en-US"/>
         </w:rPr>
-        <w:t>teknillinen</w:t>
-      </w:r>
-      <w:proofErr w:type="spellEnd"/>
-      <w:r>
+        <w:t>School of Business and Management</w:t>
+      </w:r>
+    </w:p>
+    <w:p>
+      <w:pPr>
+        <w:pStyle w:val="Otsikko"/>
+        <w:jc w:val="both"/>
         <w:rPr>
           <w:rFonts w:ascii="Times New Roman" w:hAnsi="Times New Roman" w:cs="Times New Roman"/>
           <w:b w:val="0"/>
@@ -56,10 +57,69 @@
           <w:szCs w:val="24"/>
           <w:lang w:val="en-US"/>
         </w:rPr>
-        <w:t xml:space="preserve"> </w:t>
-      </w:r>
-      <w:proofErr w:type="spellStart"/>
-      <w:r>
+      </w:pPr>
+    </w:p>
+    <w:p>
+      <w:pPr>
+        <w:pStyle w:val="Otsikko"/>
+        <w:jc w:val="left"/>
+        <w:rPr>
+          <w:rFonts w:ascii="Times New Roman" w:hAnsi="Times New Roman"/>
+          <w:b w:val="0"/>
+          <w:sz w:val="24"/>
+          <w:szCs w:val="24"/>
+          <w:lang w:val="en-US"/>
+        </w:rPr>
+      </w:pPr>
+    </w:p>
+    <w:p>
+      <w:pPr>
+        <w:pStyle w:val="Otsikko"/>
+        <w:jc w:val="left"/>
+        <w:rPr>
+          <w:sz w:val="24"/>
+          <w:szCs w:val="24"/>
+          <w:lang w:val="en-US"/>
+        </w:rPr>
+      </w:pPr>
+    </w:p>
+    <w:p>
+      <w:pPr>
+        <w:pStyle w:val="Otsikko"/>
+        <w:jc w:val="left"/>
+        <w:rPr>
+          <w:sz w:val="24"/>
+          <w:szCs w:val="24"/>
+          <w:lang w:val="en-US"/>
+        </w:rPr>
+      </w:pPr>
+    </w:p>
+    <w:p>
+      <w:pPr>
+        <w:pStyle w:val="Otsikko"/>
+        <w:jc w:val="left"/>
+        <w:rPr>
+          <w:sz w:val="24"/>
+          <w:szCs w:val="24"/>
+          <w:lang w:val="en-US"/>
+        </w:rPr>
+      </w:pPr>
+    </w:p>
+    <w:p>
+      <w:pPr>
+        <w:pStyle w:val="Otsikko"/>
+        <w:jc w:val="left"/>
+        <w:rPr>
+          <w:sz w:val="24"/>
+          <w:szCs w:val="24"/>
+          <w:lang w:val="en-US"/>
+        </w:rPr>
+      </w:pPr>
+    </w:p>
+    <w:p>
+      <w:pPr>
+        <w:pStyle w:val="Otsikko"/>
+        <w:jc w:val="both"/>
         <w:rPr>
           <w:rFonts w:ascii="Times New Roman" w:hAnsi="Times New Roman" w:cs="Times New Roman"/>
           <w:b w:val="0"/>
@@ -67,14 +127,8 @@
           <w:szCs w:val="24"/>
           <w:lang w:val="en-US"/>
         </w:rPr>
-        <w:t>yliopisto</w:t>
-      </w:r>
-      <w:proofErr w:type="spellEnd"/>
-    </w:p>
-    <w:p>
-      <w:pPr>
-        <w:pStyle w:val="Otsikko"/>
-        <w:jc w:val="both"/>
+      </w:pPr>
+      <w:r>
         <w:rPr>
           <w:rFonts w:ascii="Times New Roman" w:hAnsi="Times New Roman" w:cs="Times New Roman"/>
           <w:b w:val="0"/>
@@ -82,7 +136,8 @@
           <w:szCs w:val="24"/>
           <w:lang w:val="en-US"/>
         </w:rPr>
-      </w:pPr>
+        <w:t>Sof</w:t>
+      </w:r>
       <w:r>
         <w:rPr>
           <w:rFonts w:ascii="Times New Roman" w:hAnsi="Times New Roman" w:cs="Times New Roman"/>
@@ -91,13 +146,9 @@
           <w:szCs w:val="24"/>
           <w:lang w:val="en-US"/>
         </w:rPr>
-        <w:t>School of Business and Management</w:t>
-      </w:r>
-    </w:p>
-    <w:p>
-      <w:pPr>
-        <w:pStyle w:val="Otsikko"/>
-        <w:jc w:val="both"/>
+        <w:t>t</w:t>
+      </w:r>
+      <w:r>
         <w:rPr>
           <w:rFonts w:ascii="Times New Roman" w:hAnsi="Times New Roman" w:cs="Times New Roman"/>
           <w:b w:val="0"/>
@@ -105,69 +156,13 @@
           <w:szCs w:val="24"/>
           <w:lang w:val="en-US"/>
         </w:rPr>
-      </w:pPr>
+        <w:t>ware Development Skills</w:t>
+      </w:r>
     </w:p>
     <w:p>
       <w:pPr>
         <w:pStyle w:val="Otsikko"/>
         <w:jc w:val="left"/>
-        <w:rPr>
-          <w:rFonts w:ascii="Times New Roman" w:hAnsi="Times New Roman"/>
-          <w:b w:val="0"/>
-          <w:sz w:val="24"/>
-          <w:szCs w:val="24"/>
-          <w:lang w:val="en-US"/>
-        </w:rPr>
-      </w:pPr>
-    </w:p>
-    <w:p>
-      <w:pPr>
-        <w:pStyle w:val="Otsikko"/>
-        <w:jc w:val="left"/>
-        <w:rPr>
-          <w:sz w:val="24"/>
-          <w:szCs w:val="24"/>
-          <w:lang w:val="en-US"/>
-        </w:rPr>
-      </w:pPr>
-    </w:p>
-    <w:p>
-      <w:pPr>
-        <w:pStyle w:val="Otsikko"/>
-        <w:jc w:val="left"/>
-        <w:rPr>
-          <w:sz w:val="24"/>
-          <w:szCs w:val="24"/>
-          <w:lang w:val="en-US"/>
-        </w:rPr>
-      </w:pPr>
-    </w:p>
-    <w:p>
-      <w:pPr>
-        <w:pStyle w:val="Otsikko"/>
-        <w:jc w:val="left"/>
-        <w:rPr>
-          <w:sz w:val="24"/>
-          <w:szCs w:val="24"/>
-          <w:lang w:val="en-US"/>
-        </w:rPr>
-      </w:pPr>
-    </w:p>
-    <w:p>
-      <w:pPr>
-        <w:pStyle w:val="Otsikko"/>
-        <w:jc w:val="left"/>
-        <w:rPr>
-          <w:sz w:val="24"/>
-          <w:szCs w:val="24"/>
-          <w:lang w:val="en-US"/>
-        </w:rPr>
-      </w:pPr>
-    </w:p>
-    <w:p>
-      <w:pPr>
-        <w:pStyle w:val="Otsikko"/>
-        <w:jc w:val="both"/>
         <w:rPr>
           <w:rFonts w:ascii="Times New Roman" w:hAnsi="Times New Roman" w:cs="Times New Roman"/>
           <w:b w:val="0"/>
@@ -176,8 +171,50 @@
           <w:lang w:val="en-US"/>
         </w:rPr>
       </w:pPr>
-      <w:proofErr w:type="spellStart"/>
-      <w:r>
+    </w:p>
+    <w:p>
+      <w:pPr>
+        <w:pStyle w:val="Otsikko"/>
+        <w:jc w:val="left"/>
+        <w:rPr>
+          <w:rFonts w:ascii="Times New Roman" w:hAnsi="Times New Roman" w:cs="Times New Roman"/>
+          <w:sz w:val="24"/>
+          <w:szCs w:val="24"/>
+          <w:lang w:val="en-US"/>
+        </w:rPr>
+      </w:pPr>
+      <w:r>
+        <w:rPr>
+          <w:rFonts w:ascii="Times New Roman" w:hAnsi="Times New Roman" w:cs="Times New Roman"/>
+          <w:sz w:val="24"/>
+          <w:szCs w:val="24"/>
+          <w:lang w:val="en-US"/>
+        </w:rPr>
+        <w:t>Ville Puolitaival,</w:t>
+      </w:r>
+      <w:r>
+        <w:rPr>
+          <w:rFonts w:ascii="Times New Roman" w:hAnsi="Times New Roman" w:cs="Times New Roman"/>
+          <w:sz w:val="24"/>
+          <w:szCs w:val="24"/>
+          <w:lang w:val="en-US"/>
+        </w:rPr>
+        <w:t xml:space="preserve"> </w:t>
+      </w:r>
+      <w:r>
+        <w:rPr>
+          <w:rFonts w:ascii="Times New Roman" w:hAnsi="Times New Roman" w:cs="Times New Roman"/>
+          <w:sz w:val="24"/>
+          <w:szCs w:val="24"/>
+          <w:lang w:val="en-US"/>
+        </w:rPr>
+        <w:t>0537013</w:t>
+      </w:r>
+    </w:p>
+    <w:p>
+      <w:pPr>
+        <w:pStyle w:val="Otsikko"/>
+        <w:jc w:val="left"/>
         <w:rPr>
           <w:rFonts w:ascii="Times New Roman" w:hAnsi="Times New Roman" w:cs="Times New Roman"/>
           <w:b w:val="0"/>
@@ -185,10 +222,12 @@
           <w:szCs w:val="24"/>
           <w:lang w:val="en-US"/>
         </w:rPr>
-        <w:t>Sofware</w:t>
-      </w:r>
-      <w:proofErr w:type="spellEnd"/>
-      <w:r>
+      </w:pPr>
+    </w:p>
+    <w:p>
+      <w:pPr>
+        <w:pStyle w:val="Otsikko"/>
+        <w:jc w:val="left"/>
         <w:rPr>
           <w:rFonts w:ascii="Times New Roman" w:hAnsi="Times New Roman" w:cs="Times New Roman"/>
           <w:b w:val="0"/>
@@ -196,8 +235,7 @@
           <w:szCs w:val="24"/>
           <w:lang w:val="en-US"/>
         </w:rPr>
-        <w:t xml:space="preserve"> Development Skills</w:t>
-      </w:r>
+      </w:pPr>
     </w:p>
     <w:p>
       <w:pPr>
@@ -205,629 +243,197 @@
         <w:jc w:val="left"/>
         <w:rPr>
           <w:rFonts w:ascii="Times New Roman" w:hAnsi="Times New Roman" w:cs="Times New Roman"/>
-          <w:b w:val="0"/>
-          <w:sz w:val="24"/>
-          <w:szCs w:val="24"/>
-          <w:lang w:val="en-US"/>
-        </w:rPr>
-      </w:pPr>
+          <w:lang w:val="en-US"/>
+        </w:rPr>
+      </w:pPr>
+      <w:r>
+        <w:rPr>
+          <w:rFonts w:ascii="Times New Roman" w:hAnsi="Times New Roman" w:cs="Times New Roman"/>
+          <w:lang w:val="en-US"/>
+        </w:rPr>
+        <w:t xml:space="preserve">LEARNING DIARY, </w:t>
+      </w:r>
+      <w:r>
+        <w:rPr>
+          <w:rFonts w:ascii="Times New Roman" w:hAnsi="Times New Roman" w:cs="Times New Roman"/>
+          <w:lang w:val="en-US"/>
+        </w:rPr>
+        <w:t>FRONT-END</w:t>
+      </w:r>
+      <w:r>
+        <w:rPr>
+          <w:rFonts w:ascii="Times New Roman" w:hAnsi="Times New Roman" w:cs="Times New Roman"/>
+          <w:lang w:val="en-US"/>
+        </w:rPr>
+        <w:t xml:space="preserve"> MODULE</w:t>
+      </w:r>
     </w:p>
     <w:p>
       <w:pPr>
-        <w:pStyle w:val="Otsikko"/>
-        <w:jc w:val="left"/>
-        <w:rPr>
-          <w:rFonts w:ascii="Times New Roman" w:hAnsi="Times New Roman" w:cs="Times New Roman"/>
-          <w:sz w:val="24"/>
-          <w:szCs w:val="24"/>
-          <w:lang w:val="en-US"/>
-        </w:rPr>
-      </w:pPr>
-      <w:r>
-        <w:rPr>
-          <w:rFonts w:ascii="Times New Roman" w:hAnsi="Times New Roman" w:cs="Times New Roman"/>
-          <w:sz w:val="24"/>
-          <w:szCs w:val="24"/>
-          <w:lang w:val="en-US"/>
-        </w:rPr>
-        <w:t>&lt;Insert name here&gt;, &lt;Insert s</w:t>
-      </w:r>
-      <w:r>
-        <w:rPr>
-          <w:rFonts w:ascii="Times New Roman" w:hAnsi="Times New Roman" w:cs="Times New Roman"/>
-          <w:sz w:val="24"/>
-          <w:szCs w:val="24"/>
-          <w:lang w:val="en-US"/>
-        </w:rPr>
-        <w:t>tudent number here&gt;</w:t>
+        <w:rPr>
+          <w:lang w:val="en-US"/>
+        </w:rPr>
+      </w:pPr>
+      <w:r>
+        <w:rPr>
+          <w:lang w:val="en-US"/>
+        </w:rPr>
+        <w:br w:type="page"/>
       </w:r>
     </w:p>
     <w:p>
       <w:pPr>
-        <w:pStyle w:val="Otsikko"/>
-        <w:jc w:val="left"/>
-        <w:rPr>
-          <w:rFonts w:ascii="Times New Roman" w:hAnsi="Times New Roman" w:cs="Times New Roman"/>
-          <w:b w:val="0"/>
-          <w:sz w:val="24"/>
-          <w:szCs w:val="24"/>
-          <w:lang w:val="en-US"/>
-        </w:rPr>
-      </w:pPr>
+        <w:pStyle w:val="Leipteksti"/>
+        <w:spacing w:after="240"/>
+        <w:rPr>
+          <w:lang w:val="en-US"/>
+        </w:rPr>
+      </w:pPr>
+      <w:r>
+        <w:rPr>
+          <w:lang w:val="en-US"/>
+        </w:rPr>
+        <w:lastRenderedPageBreak/>
+        <w:t>29.11.2020</w:t>
+      </w:r>
+      <w:r>
+        <w:rPr>
+          <w:lang w:val="en-US"/>
+        </w:rPr>
+        <w:t xml:space="preserve"> – Starting off</w:t>
+      </w:r>
     </w:p>
     <w:p>
       <w:pPr>
-        <w:pStyle w:val="Otsikko"/>
-        <w:jc w:val="left"/>
-        <w:rPr>
-          <w:rFonts w:ascii="Times New Roman" w:hAnsi="Times New Roman" w:cs="Times New Roman"/>
-          <w:b w:val="0"/>
-          <w:sz w:val="24"/>
-          <w:szCs w:val="24"/>
-          <w:lang w:val="en-US"/>
-        </w:rPr>
-      </w:pPr>
+        <w:pStyle w:val="Leipteksti"/>
+        <w:spacing w:after="240"/>
+        <w:rPr>
+          <w:lang w:val="en-US"/>
+        </w:rPr>
+      </w:pPr>
+      <w:r>
+        <w:rPr>
+          <w:lang w:val="en-US"/>
+        </w:rPr>
+        <w:t>I was very excited to start the course and learn about HTML, CSS, and JavaScript since I do not have very deep understanding with these subjects. I have previously (over 5 years ago) done couple of dull looking web pages with plain HTML but never actually included any dynamic styling elements with it. At this stage everything looks quite frightening but hopefully I manage through it as I have heard this course is not especially very hard.</w:t>
+      </w:r>
     </w:p>
     <w:p>
       <w:pPr>
-        <w:pStyle w:val="Otsikko"/>
-        <w:jc w:val="left"/>
-        <w:rPr>
-          <w:rFonts w:ascii="Times New Roman" w:hAnsi="Times New Roman" w:cs="Times New Roman"/>
-          <w:lang w:val="en-US"/>
-        </w:rPr>
-      </w:pPr>
-      <w:r>
-        <w:rPr>
-          <w:rFonts w:ascii="Times New Roman" w:hAnsi="Times New Roman" w:cs="Times New Roman"/>
-          <w:lang w:val="en-US"/>
-        </w:rPr>
-        <w:t xml:space="preserve">LEARNING DIARY, </w:t>
-      </w:r>
-      <w:r>
-        <w:rPr>
-          <w:rFonts w:ascii="Times New Roman" w:hAnsi="Times New Roman" w:cs="Times New Roman"/>
-          <w:lang w:val="en-US"/>
-        </w:rPr>
-        <w:t>&lt;CHOSEN MODULE NAME&gt; MODULE</w:t>
+        <w:pStyle w:val="Leipteksti"/>
+        <w:spacing w:before="240"/>
+        <w:rPr>
+          <w:lang w:val="en-US"/>
+        </w:rPr>
+      </w:pPr>
+      <w:r>
+        <w:rPr>
+          <w:lang w:val="en-US"/>
+        </w:rPr>
+        <w:t>Setting up the environment went quite nicely without too big problems. I am familiar with GitHub already and making a repository went fine without any guidance. Since I have never used Visual Studio Code for any projects, I decided to use it for this course as I have heard it is good for managing projects. Usually I have used mostly SublimeText 3, but it is more of a plain text editor than development environment.</w:t>
       </w:r>
     </w:p>
     <w:p>
       <w:pPr>
-        <w:pStyle w:val="Otsikko5"/>
-        <w:numPr>
-          <w:ilvl w:val="0"/>
-          <w:numId w:val="0"/>
-        </w:numPr>
-        <w:jc w:val="left"/>
-        <w:rPr>
-          <w:sz w:val="24"/>
-          <w:szCs w:val="24"/>
-          <w:lang w:val="en-US"/>
-        </w:rPr>
-      </w:pPr>
+        <w:pStyle w:val="Leipteksti"/>
+        <w:spacing w:before="240"/>
+        <w:rPr>
+          <w:lang w:val="en-US"/>
+        </w:rPr>
+      </w:pPr>
+      <w:r>
+        <w:rPr>
+          <w:lang w:val="en-US"/>
+        </w:rPr>
+        <w:t xml:space="preserve">I watched the first part </w:t>
+      </w:r>
+      <w:r>
+        <w:rPr>
+          <w:i/>
+          <w:iCs/>
+          <w:lang w:val="en-US"/>
+        </w:rPr>
+        <w:t>Introduction to workflow and sass</w:t>
+      </w:r>
+      <w:r>
+        <w:rPr>
+          <w:lang w:val="en-US"/>
+        </w:rPr>
+        <w:t xml:space="preserve"> and tried to keep up with the video while installing all these things I have no idea of. I learned that sass is actually CSS extension that makes designing web pages easier. This was also my first time to anything related to Node.js, which I have heard in many places but never known what it is. I still do not know what it is, but at least it has a package manager</w:t>
+      </w:r>
+      <w:r>
+        <w:rPr>
+          <w:lang w:val="en-US"/>
+        </w:rPr>
+        <w:t xml:space="preserve"> (npm)</w:t>
+      </w:r>
+      <w:r>
+        <w:rPr>
+          <w:lang w:val="en-US"/>
+        </w:rPr>
+        <w:t xml:space="preserve"> that needs to be used when working with sass.</w:t>
+      </w:r>
     </w:p>
     <w:p>
       <w:pPr>
-        <w:rPr>
-          <w:lang w:val="en-US"/>
-        </w:rPr>
-      </w:pPr>
-    </w:p>
-    <w:p>
-      <w:pPr>
-        <w:rPr>
-          <w:lang w:val="en-US"/>
-        </w:rPr>
-      </w:pPr>
-    </w:p>
-    <w:p>
-      <w:pPr>
-        <w:rPr>
-          <w:lang w:val="en-US"/>
-        </w:rPr>
-      </w:pPr>
-    </w:p>
-    <w:p>
-      <w:pPr>
-        <w:rPr>
-          <w:lang w:val="en-US"/>
-        </w:rPr>
-      </w:pPr>
-    </w:p>
-    <w:p>
-      <w:pPr>
-        <w:rPr>
-          <w:lang w:val="en-US"/>
-        </w:rPr>
-      </w:pPr>
-    </w:p>
-    <w:p>
-      <w:pPr>
-        <w:pStyle w:val="Hakemistonotsikko"/>
-        <w:spacing w:line="360" w:lineRule="auto"/>
-        <w:rPr>
-          <w:lang w:val="en-US"/>
-        </w:rPr>
-      </w:pPr>
-    </w:p>
-    <w:p>
-      <w:pPr>
-        <w:pStyle w:val="Hakemistonotsikko"/>
-        <w:spacing w:line="360" w:lineRule="auto"/>
-        <w:rPr>
-          <w:lang w:val="en-US"/>
-        </w:rPr>
-      </w:pPr>
-    </w:p>
-    <w:p>
-      <w:pPr>
-        <w:pStyle w:val="Hakemistonotsikko"/>
-        <w:rPr>
-          <w:lang w:val="en-US"/>
-        </w:rPr>
-      </w:pPr>
-    </w:p>
-    <w:p>
-      <w:pPr>
         <w:pStyle w:val="Leipteksti"/>
-        <w:rPr>
-          <w:b/>
-          <w:bCs/>
-          <w:sz w:val="28"/>
-          <w:szCs w:val="28"/>
-          <w:lang w:val="en-US"/>
-        </w:rPr>
-      </w:pPr>
-      <w:r>
-        <w:rPr>
-          <w:b/>
-          <w:bCs/>
-          <w:sz w:val="28"/>
-          <w:szCs w:val="28"/>
-          <w:lang w:val="en-US"/>
-        </w:rPr>
-        <w:br w:type="page"/>
-      </w:r>
-      <w:r>
-        <w:rPr>
-          <w:b/>
-          <w:bCs/>
-          <w:sz w:val="28"/>
-          <w:szCs w:val="28"/>
-          <w:lang w:val="en-US"/>
-        </w:rPr>
-        <w:lastRenderedPageBreak/>
-        <w:t>LEARNING DIARY</w:t>
-      </w:r>
-    </w:p>
-    <w:p>
-      <w:pPr>
-        <w:pStyle w:val="Leipteksti"/>
-        <w:rPr>
-          <w:b/>
-          <w:bCs/>
-          <w:lang w:val="en-US"/>
-        </w:rPr>
-      </w:pPr>
-    </w:p>
-    <w:p>
-      <w:pPr>
-        <w:pStyle w:val="Leipteksti"/>
-        <w:rPr>
-          <w:b/>
-          <w:bCs/>
-          <w:lang w:val="en-US"/>
-        </w:rPr>
-      </w:pPr>
-      <w:r>
-        <w:rPr>
-          <w:b/>
-          <w:bCs/>
-          <w:lang w:val="en-US"/>
-        </w:rPr>
-        <w:t>EXAMPLE STYLE 1</w:t>
-      </w:r>
-    </w:p>
-    <w:p>
-      <w:pPr>
-        <w:pStyle w:val="Leipteksti"/>
-        <w:rPr>
-          <w:lang w:val="en-US"/>
-        </w:rPr>
-      </w:pPr>
-      <w:r>
-        <w:rPr>
-          <w:lang w:val="en-US"/>
-        </w:rPr>
-        <w:t>10.9.2018</w:t>
-      </w:r>
-      <w:r>
-        <w:rPr>
-          <w:lang w:val="en-US"/>
-        </w:rPr>
-        <w:br/>
-      </w:r>
-      <w:r>
-        <w:rPr>
-          <w:lang w:val="en-US"/>
-        </w:rPr>
-        <w:br/>
-        <w:t xml:space="preserve">I </w:t>
-      </w:r>
-      <w:r>
-        <w:rPr>
-          <w:lang w:val="en-US"/>
-        </w:rPr>
-        <w:t xml:space="preserve">checked </w:t>
-      </w:r>
-      <w:r>
-        <w:rPr>
-          <w:lang w:val="en-US"/>
-        </w:rPr>
-        <w:t xml:space="preserve">the general information and understood the </w:t>
-      </w:r>
-      <w:proofErr w:type="gramStart"/>
-      <w:r>
-        <w:rPr>
-          <w:lang w:val="en-US"/>
-        </w:rPr>
-        <w:t>main focus</w:t>
-      </w:r>
-      <w:proofErr w:type="gramEnd"/>
-      <w:r>
-        <w:rPr>
-          <w:lang w:val="en-US"/>
-        </w:rPr>
-        <w:t xml:space="preserve"> of t</w:t>
-      </w:r>
-      <w:r>
-        <w:rPr>
-          <w:lang w:val="en-US"/>
-        </w:rPr>
-        <w:t xml:space="preserve">he course, which is to find my passion as a software developer and create a unique project to represent my skills. I chose frontend module because it was the most interesting project offered. I’ve also tried to set up my environment, but I could not decide which code editor I would like to use.  I learned to set up a git repository and did my first commit, everything went smoothly after I clicked the banner to watch intro to GIT. </w:t>
-      </w:r>
-      <w:r>
-        <w:rPr>
-          <w:lang w:val="en-US"/>
-        </w:rPr>
-        <w:t xml:space="preserve"> </w:t>
-      </w:r>
-    </w:p>
-    <w:p>
-      <w:pPr>
-        <w:pStyle w:val="Leipteksti"/>
-        <w:rPr>
-          <w:lang w:val="en-US"/>
-        </w:rPr>
-      </w:pPr>
-    </w:p>
-    <w:p>
-      <w:pPr>
-        <w:pStyle w:val="Leipteksti"/>
-        <w:rPr>
-          <w:lang w:val="en-US"/>
-        </w:rPr>
-      </w:pPr>
-      <w:r>
-        <w:rPr>
-          <w:lang w:val="en-US"/>
-        </w:rPr>
-        <w:t>11.9.201</w:t>
-      </w:r>
-      <w:r>
-        <w:rPr>
-          <w:lang w:val="en-US"/>
-        </w:rPr>
-        <w:t>8</w:t>
-      </w:r>
-    </w:p>
-    <w:p>
-      <w:pPr>
-        <w:pStyle w:val="Leipteksti"/>
-        <w:rPr>
-          <w:lang w:val="en-US"/>
-        </w:rPr>
-      </w:pPr>
-      <w:r>
-        <w:rPr>
-          <w:lang w:val="en-US"/>
-        </w:rPr>
-        <w:br/>
-        <w:t xml:space="preserve">I have chosen VS Code as my code editor for this course, I learned how to set up addons by googling how to do it. I searched the web for best addons and chose the best addons that I think fits me best.  </w:t>
-      </w:r>
-      <w:r>
-        <w:rPr>
-          <w:lang w:val="en-US"/>
-        </w:rPr>
-        <w:t>I started to watch the first part of the example project to understand the technologies better.</w:t>
-      </w:r>
-    </w:p>
-    <w:p>
-      <w:pPr>
-        <w:pStyle w:val="Leipteksti"/>
-        <w:rPr>
-          <w:lang w:val="en-US"/>
-        </w:rPr>
-      </w:pPr>
-    </w:p>
-    <w:p>
-      <w:pPr>
-        <w:pStyle w:val="Leipteksti"/>
-        <w:rPr>
-          <w:lang w:val="en-US"/>
-        </w:rPr>
-      </w:pPr>
-      <w:r>
-        <w:rPr>
-          <w:lang w:val="en-US"/>
-        </w:rPr>
-        <w:t xml:space="preserve">I did my </w:t>
-      </w:r>
-      <w:r>
-        <w:rPr>
-          <w:lang w:val="en-US"/>
-        </w:rPr>
-        <w:t xml:space="preserve">second </w:t>
-      </w:r>
-      <w:r>
-        <w:rPr>
-          <w:lang w:val="en-US"/>
-        </w:rPr>
-        <w:t>commit but somehow it did not go as</w:t>
-      </w:r>
-      <w:r>
-        <w:rPr>
-          <w:lang w:val="en-US"/>
-        </w:rPr>
-        <w:t xml:space="preserve"> I planned. I went to </w:t>
-      </w:r>
-      <w:proofErr w:type="spellStart"/>
-      <w:r>
-        <w:rPr>
-          <w:lang w:val="en-US"/>
-        </w:rPr>
-        <w:t>stackoverflow</w:t>
-      </w:r>
-      <w:proofErr w:type="spellEnd"/>
-      <w:r>
-        <w:rPr>
-          <w:lang w:val="en-US"/>
-        </w:rPr>
-        <w:t xml:space="preserve"> and found quite many threads about version control problems. I was able to figure out what was the problem and continued to watch the first part till the end.</w:t>
-      </w:r>
-    </w:p>
-    <w:p>
-      <w:pPr>
-        <w:pStyle w:val="Leipteksti"/>
-        <w:rPr>
-          <w:b/>
-          <w:lang w:val="en-US"/>
-        </w:rPr>
-      </w:pPr>
-      <w:r>
-        <w:rPr>
-          <w:lang w:val="en-US"/>
-        </w:rPr>
-        <w:br w:type="page"/>
-      </w:r>
-      <w:r>
-        <w:rPr>
-          <w:b/>
-          <w:lang w:val="en-US"/>
-        </w:rPr>
-        <w:lastRenderedPageBreak/>
-        <w:t>EXAMPLE STYLE 2</w:t>
-      </w:r>
-    </w:p>
-    <w:p>
-      <w:pPr>
-        <w:pStyle w:val="Leipteksti"/>
-        <w:rPr>
-          <w:b/>
-          <w:lang w:val="en-US"/>
-        </w:rPr>
-      </w:pPr>
-    </w:p>
-    <w:p>
-      <w:pPr>
-        <w:pStyle w:val="Leipteksti"/>
-        <w:rPr>
-          <w:lang w:val="en-US"/>
-        </w:rPr>
-      </w:pPr>
-      <w:r>
-        <w:rPr>
-          <w:lang w:val="en-US"/>
-        </w:rPr>
-        <w:t>10.9.2018</w:t>
-      </w:r>
-    </w:p>
-    <w:p>
-      <w:pPr>
-        <w:pStyle w:val="Leipteksti"/>
-        <w:rPr>
-          <w:lang w:val="en-US"/>
-        </w:rPr>
-      </w:pPr>
-    </w:p>
-    <w:p>
-      <w:pPr>
-        <w:pStyle w:val="Leipteksti"/>
-        <w:rPr>
-          <w:lang w:val="en-US"/>
-        </w:rPr>
-      </w:pPr>
-      <w:r>
-        <w:rPr>
-          <w:lang w:val="en-US"/>
-        </w:rPr>
-        <w:t>I learned about,</w:t>
-      </w:r>
-    </w:p>
-    <w:p>
-      <w:pPr>
-        <w:pStyle w:val="Leipteksti"/>
-        <w:rPr>
-          <w:lang w:val="en-US"/>
-        </w:rPr>
-      </w:pPr>
-    </w:p>
-    <w:p>
-      <w:pPr>
-        <w:pStyle w:val="Leipteksti"/>
-        <w:rPr>
-          <w:lang w:val="en-US"/>
-        </w:rPr>
-      </w:pPr>
-      <w:r>
-        <w:rPr>
-          <w:lang w:val="en-US"/>
-        </w:rPr>
-        <w:t>version control, but mostly it was just refreshing my memory. What I learned was…</w:t>
-      </w:r>
-    </w:p>
-    <w:p>
-      <w:pPr>
-        <w:pStyle w:val="Leipteksti"/>
-        <w:rPr>
-          <w:lang w:val="en-US"/>
-        </w:rPr>
-      </w:pPr>
-    </w:p>
-    <w:p>
-      <w:pPr>
-        <w:pStyle w:val="Leipteksti"/>
-        <w:rPr>
-          <w:lang w:val="en-US"/>
-        </w:rPr>
-      </w:pPr>
-      <w:r>
-        <w:rPr>
-          <w:lang w:val="en-US"/>
-        </w:rPr>
-        <w:t>how to develop as a becoming software professional. I find &lt;something&gt; interesting, because…</w:t>
-      </w:r>
-    </w:p>
-    <w:p>
-      <w:pPr>
-        <w:pStyle w:val="Leipteksti"/>
-        <w:rPr>
-          <w:lang w:val="en-US"/>
-        </w:rPr>
-      </w:pPr>
-    </w:p>
-    <w:p>
-      <w:pPr>
-        <w:pStyle w:val="Leipteksti"/>
-        <w:rPr>
-          <w:lang w:val="en-US"/>
-        </w:rPr>
-      </w:pPr>
-      <w:r>
-        <w:rPr>
-          <w:lang w:val="en-US"/>
-        </w:rPr>
-        <w:t>how to set up Atom environment with addons. There was one problem that took me a lot of time to solve. The problem was about …</w:t>
-      </w:r>
-    </w:p>
-    <w:p>
-      <w:pPr>
-        <w:pStyle w:val="Leipteksti"/>
-        <w:rPr>
-          <w:lang w:val="en-US"/>
-        </w:rPr>
-      </w:pPr>
-    </w:p>
-    <w:p>
-      <w:pPr>
-        <w:pStyle w:val="Leipteksti"/>
-        <w:rPr>
-          <w:lang w:val="en-US"/>
-        </w:rPr>
-      </w:pPr>
-      <w:r>
-        <w:rPr>
-          <w:lang w:val="en-US"/>
-        </w:rPr>
-        <w:t>Etc.</w:t>
-      </w:r>
-    </w:p>
-    <w:p>
-      <w:pPr>
-        <w:pStyle w:val="Leipteksti"/>
-        <w:rPr>
-          <w:lang w:val="en-US"/>
-        </w:rPr>
-      </w:pPr>
-    </w:p>
-    <w:p>
-      <w:pPr>
-        <w:pStyle w:val="Leipteksti"/>
-        <w:rPr>
-          <w:b/>
-          <w:lang w:val="en-US"/>
-        </w:rPr>
-      </w:pPr>
-      <w:r>
-        <w:rPr>
-          <w:b/>
-          <w:lang w:val="en-US"/>
-        </w:rPr>
-        <w:t>EXAMPLE STYLE 3</w:t>
-      </w:r>
-    </w:p>
-    <w:p>
-      <w:pPr>
-        <w:pStyle w:val="Leipteksti"/>
-        <w:rPr>
-          <w:b/>
-          <w:lang w:val="en-US"/>
-        </w:rPr>
-      </w:pPr>
-    </w:p>
-    <w:p>
-      <w:pPr>
-        <w:pStyle w:val="Leipteksti"/>
-        <w:rPr>
-          <w:lang w:val="en-US"/>
-        </w:rPr>
-      </w:pPr>
-      <w:r>
-        <w:rPr>
-          <w:lang w:val="en-US"/>
-        </w:rPr>
-        <w:t>Freeform.</w:t>
-      </w:r>
-      <w:bookmarkStart w:id="0" w:name="_GoBack"/>
-      <w:bookmarkEnd w:id="0"/>
-    </w:p>
-    <w:p>
-      <w:pPr>
-        <w:pStyle w:val="Leipteksti"/>
-        <w:rPr>
-          <w:lang w:val="en-US"/>
-        </w:rPr>
-      </w:pPr>
-    </w:p>
-    <w:p>
-      <w:pPr>
-        <w:pStyle w:val="Leipteksti"/>
-        <w:rPr>
-          <w:lang w:val="en-US"/>
-        </w:rPr>
-      </w:pPr>
-      <w:r>
-        <w:rPr>
-          <w:lang w:val="en-US"/>
-        </w:rPr>
-        <w:t xml:space="preserve">Something else, but reasonable. </w:t>
-      </w:r>
-      <w:r>
-        <w:rPr>
-          <w:lang w:val="en-US"/>
-        </w:rPr>
-        <w:t>You must document what you have done, learned and when this have happened.</w:t>
+        <w:spacing w:before="240"/>
+        <w:rPr>
+          <w:lang w:val="en-US"/>
+        </w:rPr>
+      </w:pPr>
+      <w:r>
+        <w:rPr>
+          <w:lang w:val="en-US"/>
+        </w:rPr>
+        <w:t xml:space="preserve">One bigger problem I encountered during the first part was </w:t>
+      </w:r>
+      <w:r>
+        <w:rPr>
+          <w:i/>
+          <w:iCs/>
+          <w:lang w:val="en-US"/>
+        </w:rPr>
+        <w:t>npm</w:t>
+      </w:r>
+      <w:r>
+        <w:rPr>
+          <w:lang w:val="en-US"/>
+        </w:rPr>
+        <w:t xml:space="preserve"> trying to run the “sass” </w:t>
+      </w:r>
+      <w:r>
+        <w:rPr>
+          <w:lang w:val="en-US"/>
+        </w:rPr>
+        <w:t xml:space="preserve">script </w:t>
+      </w:r>
+      <w:r>
+        <w:rPr>
+          <w:rFonts w:ascii="Consolas" w:hAnsi="Consolas"/>
+          <w:lang w:val="en-US"/>
+        </w:rPr>
+        <w:t>“</w:t>
+      </w:r>
+      <w:r>
+        <w:rPr>
+          <w:rFonts w:ascii="Consolas" w:hAnsi="Consolas"/>
+          <w:lang w:val="en-US"/>
+        </w:rPr>
+        <w:t>node-sass -w scss/ -o dist/css/ --recursive</w:t>
+      </w:r>
+      <w:r>
+        <w:rPr>
+          <w:rFonts w:ascii="Consolas" w:hAnsi="Consolas"/>
+          <w:lang w:val="en-US"/>
+        </w:rPr>
+        <w:t>”</w:t>
+      </w:r>
+      <w:r>
+        <w:rPr>
+          <w:lang w:val="en-US"/>
+        </w:rPr>
+        <w:t>. At first, I found out that the folder structure of “./coursework/“ was making difficulties for me but adjusting the file structure and opening the terminal in right folder fixed that problem. Then the script started acting up by telling me the scss-file is unreadable. I somehow managed to find a fix for the problem from node-sass GitHub discussion post from 2018, which I questioned as I figured this would have been fixed after all this time. Anyway, I managed to change the background color after all and hope that the sass script will keep working when actually starting to create the web page.</w:t>
       </w:r>
     </w:p>
     <w:sectPr>
@@ -843,7 +449,7 @@
 </file>
 
 <file path=word/endnotes.xml><?xml version="1.0" encoding="utf-8"?>
-<w:endnotes xmlns:wpc="http://schemas.microsoft.com/office/word/2010/wordprocessingCanvas" xmlns:cx="http://schemas.microsoft.com/office/drawing/2014/chartex" xmlns:cx1="http://schemas.microsoft.com/office/drawing/2015/9/8/chartex" xmlns:cx2="http://schemas.microsoft.com/office/drawing/2015/10/21/chartex" xmlns:cx3="http://schemas.microsoft.com/office/drawing/2016/5/9/chartex" xmlns:cx4="http://schemas.microsoft.com/office/drawing/2016/5/10/chartex" xmlns:cx5="http://schemas.microsoft.com/office/drawing/2016/5/11/chartex" xmlns:cx6="http://schemas.microsoft.com/office/drawing/2016/5/12/chartex" xmlns:cx7="http://schemas.microsoft.com/office/drawing/2016/5/13/chartex" xmlns:cx8="http://schemas.microsoft.com/office/drawing/2016/5/14/chartex" xmlns:mc="http://schemas.openxmlformats.org/markup-compatibility/2006" xmlns:aink="http://schemas.microsoft.com/office/drawing/2016/ink" xmlns:am3d="http://schemas.microsoft.com/office/drawing/2017/model3d" xmlns:o="urn:schemas-microsoft-com:office:office" xmlns:r="http://schemas.openxmlformats.org/officeDocument/2006/relationships" xmlns:m="http://schemas.openxmlformats.org/officeDocument/2006/math" xmlns:v="urn:schemas-microsoft-com:vml" xmlns:wp14="http://schemas.microsoft.com/office/word/2010/wordprocessingDrawing" xmlns:wp="http://schemas.openxmlformats.org/drawingml/2006/wordprocessingDrawing" xmlns:w10="urn:schemas-microsoft-com:office:word" xmlns:w="http://schemas.openxmlformats.org/wordprocessingml/2006/main" xmlns:w14="http://schemas.microsoft.com/office/word/2010/wordml" xmlns:w15="http://schemas.microsoft.com/office/word/2012/wordml" xmlns:w16cid="http://schemas.microsoft.com/office/word/2016/wordml/cid" xmlns:w16se="http://schemas.microsoft.com/office/word/2015/wordml/symex" xmlns:wpg="http://schemas.microsoft.com/office/word/2010/wordprocessingGroup" xmlns:wpi="http://schemas.microsoft.com/office/word/2010/wordprocessingInk" xmlns:wne="http://schemas.microsoft.com/office/word/2006/wordml" xmlns:wps="http://schemas.microsoft.com/office/word/2010/wordprocessingShape" mc:Ignorable="w14 w15 w16se w16cid wp14">
+<w:endnotes xmlns:wpc="http://schemas.microsoft.com/office/word/2010/wordprocessingCanvas" xmlns:cx="http://schemas.microsoft.com/office/drawing/2014/chartex" xmlns:cx1="http://schemas.microsoft.com/office/drawing/2015/9/8/chartex" xmlns:cx2="http://schemas.microsoft.com/office/drawing/2015/10/21/chartex" xmlns:cx3="http://schemas.microsoft.com/office/drawing/2016/5/9/chartex" xmlns:cx4="http://schemas.microsoft.com/office/drawing/2016/5/10/chartex" xmlns:cx5="http://schemas.microsoft.com/office/drawing/2016/5/11/chartex" xmlns:cx6="http://schemas.microsoft.com/office/drawing/2016/5/12/chartex" xmlns:cx7="http://schemas.microsoft.com/office/drawing/2016/5/13/chartex" xmlns:cx8="http://schemas.microsoft.com/office/drawing/2016/5/14/chartex" xmlns:mc="http://schemas.openxmlformats.org/markup-compatibility/2006" xmlns:aink="http://schemas.microsoft.com/office/drawing/2016/ink" xmlns:am3d="http://schemas.microsoft.com/office/drawing/2017/model3d" xmlns:o="urn:schemas-microsoft-com:office:office" xmlns:r="http://schemas.openxmlformats.org/officeDocument/2006/relationships" xmlns:m="http://schemas.openxmlformats.org/officeDocument/2006/math" xmlns:v="urn:schemas-microsoft-com:vml" xmlns:wp14="http://schemas.microsoft.com/office/word/2010/wordprocessingDrawing" xmlns:wp="http://schemas.openxmlformats.org/drawingml/2006/wordprocessingDrawing" xmlns:w10="urn:schemas-microsoft-com:office:word" xmlns:w="http://schemas.openxmlformats.org/wordprocessingml/2006/main" xmlns:w14="http://schemas.microsoft.com/office/word/2010/wordml" xmlns:w15="http://schemas.microsoft.com/office/word/2012/wordml" xmlns:w16cex="http://schemas.microsoft.com/office/word/2018/wordml/cex" xmlns:w16cid="http://schemas.microsoft.com/office/word/2016/wordml/cid" xmlns:w16="http://schemas.microsoft.com/office/word/2018/wordml" xmlns:w16se="http://schemas.microsoft.com/office/word/2015/wordml/symex" xmlns:wpg="http://schemas.microsoft.com/office/word/2010/wordprocessingGroup" xmlns:wpi="http://schemas.microsoft.com/office/word/2010/wordprocessingInk" xmlns:wne="http://schemas.microsoft.com/office/word/2006/wordml" xmlns:wps="http://schemas.microsoft.com/office/word/2010/wordprocessingShape" mc:Ignorable="w14 w15 w16se w16cid w16 w16cex wp14">
   <w:endnote w:type="separator" w:id="-1">
     <w:p>
       <w:r>
@@ -862,7 +468,7 @@
 </file>
 
 <file path=word/footer1.xml><?xml version="1.0" encoding="utf-8"?>
-<w:ftr xmlns:wpc="http://schemas.microsoft.com/office/word/2010/wordprocessingCanvas" xmlns:cx="http://schemas.microsoft.com/office/drawing/2014/chartex" xmlns:cx1="http://schemas.microsoft.com/office/drawing/2015/9/8/chartex" xmlns:cx2="http://schemas.microsoft.com/office/drawing/2015/10/21/chartex" xmlns:cx3="http://schemas.microsoft.com/office/drawing/2016/5/9/chartex" xmlns:cx4="http://schemas.microsoft.com/office/drawing/2016/5/10/chartex" xmlns:cx5="http://schemas.microsoft.com/office/drawing/2016/5/11/chartex" xmlns:cx6="http://schemas.microsoft.com/office/drawing/2016/5/12/chartex" xmlns:cx7="http://schemas.microsoft.com/office/drawing/2016/5/13/chartex" xmlns:cx8="http://schemas.microsoft.com/office/drawing/2016/5/14/chartex" xmlns:mc="http://schemas.openxmlformats.org/markup-compatibility/2006" xmlns:aink="http://schemas.microsoft.com/office/drawing/2016/ink" xmlns:am3d="http://schemas.microsoft.com/office/drawing/2017/model3d" xmlns:o="urn:schemas-microsoft-com:office:office" xmlns:r="http://schemas.openxmlformats.org/officeDocument/2006/relationships" xmlns:m="http://schemas.openxmlformats.org/officeDocument/2006/math" xmlns:v="urn:schemas-microsoft-com:vml" xmlns:wp14="http://schemas.microsoft.com/office/word/2010/wordprocessingDrawing" xmlns:wp="http://schemas.openxmlformats.org/drawingml/2006/wordprocessingDrawing" xmlns:w10="urn:schemas-microsoft-com:office:word" xmlns:w="http://schemas.openxmlformats.org/wordprocessingml/2006/main" xmlns:w14="http://schemas.microsoft.com/office/word/2010/wordml" xmlns:w15="http://schemas.microsoft.com/office/word/2012/wordml" xmlns:w16cid="http://schemas.microsoft.com/office/word/2016/wordml/cid" xmlns:w16se="http://schemas.microsoft.com/office/word/2015/wordml/symex" xmlns:wpg="http://schemas.microsoft.com/office/word/2010/wordprocessingGroup" xmlns:wpi="http://schemas.microsoft.com/office/word/2010/wordprocessingInk" xmlns:wne="http://schemas.microsoft.com/office/word/2006/wordml" xmlns:wps="http://schemas.microsoft.com/office/word/2010/wordprocessingShape" mc:Ignorable="w14 w15 w16se w16cid wp14">
+<w:ftr xmlns:wpc="http://schemas.microsoft.com/office/word/2010/wordprocessingCanvas" xmlns:cx="http://schemas.microsoft.com/office/drawing/2014/chartex" xmlns:cx1="http://schemas.microsoft.com/office/drawing/2015/9/8/chartex" xmlns:cx2="http://schemas.microsoft.com/office/drawing/2015/10/21/chartex" xmlns:cx3="http://schemas.microsoft.com/office/drawing/2016/5/9/chartex" xmlns:cx4="http://schemas.microsoft.com/office/drawing/2016/5/10/chartex" xmlns:cx5="http://schemas.microsoft.com/office/drawing/2016/5/11/chartex" xmlns:cx6="http://schemas.microsoft.com/office/drawing/2016/5/12/chartex" xmlns:cx7="http://schemas.microsoft.com/office/drawing/2016/5/13/chartex" xmlns:cx8="http://schemas.microsoft.com/office/drawing/2016/5/14/chartex" xmlns:mc="http://schemas.openxmlformats.org/markup-compatibility/2006" xmlns:aink="http://schemas.microsoft.com/office/drawing/2016/ink" xmlns:am3d="http://schemas.microsoft.com/office/drawing/2017/model3d" xmlns:o="urn:schemas-microsoft-com:office:office" xmlns:r="http://schemas.openxmlformats.org/officeDocument/2006/relationships" xmlns:m="http://schemas.openxmlformats.org/officeDocument/2006/math" xmlns:v="urn:schemas-microsoft-com:vml" xmlns:wp14="http://schemas.microsoft.com/office/word/2010/wordprocessingDrawing" xmlns:wp="http://schemas.openxmlformats.org/drawingml/2006/wordprocessingDrawing" xmlns:w10="urn:schemas-microsoft-com:office:word" xmlns:w="http://schemas.openxmlformats.org/wordprocessingml/2006/main" xmlns:w14="http://schemas.microsoft.com/office/word/2010/wordml" xmlns:w15="http://schemas.microsoft.com/office/word/2012/wordml" xmlns:w16cex="http://schemas.microsoft.com/office/word/2018/wordml/cex" xmlns:w16cid="http://schemas.microsoft.com/office/word/2016/wordml/cid" xmlns:w16="http://schemas.microsoft.com/office/word/2018/wordml" xmlns:w16se="http://schemas.microsoft.com/office/word/2015/wordml/symex" xmlns:wpg="http://schemas.microsoft.com/office/word/2010/wordprocessingGroup" xmlns:wpi="http://schemas.microsoft.com/office/word/2010/wordprocessingInk" xmlns:wne="http://schemas.microsoft.com/office/word/2006/wordml" xmlns:wps="http://schemas.microsoft.com/office/word/2010/wordprocessingShape" mc:Ignorable="w14 w15 w16se w16cid w16 w16cex wp14">
   <w:p>
     <w:pPr>
       <w:pStyle w:val="Alatunniste"/>
@@ -887,7 +493,7 @@
 </file>
 
 <file path=word/footnotes.xml><?xml version="1.0" encoding="utf-8"?>
-<w:footnotes xmlns:wpc="http://schemas.microsoft.com/office/word/2010/wordprocessingCanvas" xmlns:cx="http://schemas.microsoft.com/office/drawing/2014/chartex" xmlns:cx1="http://schemas.microsoft.com/office/drawing/2015/9/8/chartex" xmlns:cx2="http://schemas.microsoft.com/office/drawing/2015/10/21/chartex" xmlns:cx3="http://schemas.microsoft.com/office/drawing/2016/5/9/chartex" xmlns:cx4="http://schemas.microsoft.com/office/drawing/2016/5/10/chartex" xmlns:cx5="http://schemas.microsoft.com/office/drawing/2016/5/11/chartex" xmlns:cx6="http://schemas.microsoft.com/office/drawing/2016/5/12/chartex" xmlns:cx7="http://schemas.microsoft.com/office/drawing/2016/5/13/chartex" xmlns:cx8="http://schemas.microsoft.com/office/drawing/2016/5/14/chartex" xmlns:mc="http://schemas.openxmlformats.org/markup-compatibility/2006" xmlns:aink="http://schemas.microsoft.com/office/drawing/2016/ink" xmlns:am3d="http://schemas.microsoft.com/office/drawing/2017/model3d" xmlns:o="urn:schemas-microsoft-com:office:office" xmlns:r="http://schemas.openxmlformats.org/officeDocument/2006/relationships" xmlns:m="http://schemas.openxmlformats.org/officeDocument/2006/math" xmlns:v="urn:schemas-microsoft-com:vml" xmlns:wp14="http://schemas.microsoft.com/office/word/2010/wordprocessingDrawing" xmlns:wp="http://schemas.openxmlformats.org/drawingml/2006/wordprocessingDrawing" xmlns:w10="urn:schemas-microsoft-com:office:word" xmlns:w="http://schemas.openxmlformats.org/wordprocessingml/2006/main" xmlns:w14="http://schemas.microsoft.com/office/word/2010/wordml" xmlns:w15="http://schemas.microsoft.com/office/word/2012/wordml" xmlns:w16cid="http://schemas.microsoft.com/office/word/2016/wordml/cid" xmlns:w16se="http://schemas.microsoft.com/office/word/2015/wordml/symex" xmlns:wpg="http://schemas.microsoft.com/office/word/2010/wordprocessingGroup" xmlns:wpi="http://schemas.microsoft.com/office/word/2010/wordprocessingInk" xmlns:wne="http://schemas.microsoft.com/office/word/2006/wordml" xmlns:wps="http://schemas.microsoft.com/office/word/2010/wordprocessingShape" mc:Ignorable="w14 w15 w16se w16cid wp14">
+<w:footnotes xmlns:wpc="http://schemas.microsoft.com/office/word/2010/wordprocessingCanvas" xmlns:cx="http://schemas.microsoft.com/office/drawing/2014/chartex" xmlns:cx1="http://schemas.microsoft.com/office/drawing/2015/9/8/chartex" xmlns:cx2="http://schemas.microsoft.com/office/drawing/2015/10/21/chartex" xmlns:cx3="http://schemas.microsoft.com/office/drawing/2016/5/9/chartex" xmlns:cx4="http://schemas.microsoft.com/office/drawing/2016/5/10/chartex" xmlns:cx5="http://schemas.microsoft.com/office/drawing/2016/5/11/chartex" xmlns:cx6="http://schemas.microsoft.com/office/drawing/2016/5/12/chartex" xmlns:cx7="http://schemas.microsoft.com/office/drawing/2016/5/13/chartex" xmlns:cx8="http://schemas.microsoft.com/office/drawing/2016/5/14/chartex" xmlns:mc="http://schemas.openxmlformats.org/markup-compatibility/2006" xmlns:aink="http://schemas.microsoft.com/office/drawing/2016/ink" xmlns:am3d="http://schemas.microsoft.com/office/drawing/2017/model3d" xmlns:o="urn:schemas-microsoft-com:office:office" xmlns:r="http://schemas.openxmlformats.org/officeDocument/2006/relationships" xmlns:m="http://schemas.openxmlformats.org/officeDocument/2006/math" xmlns:v="urn:schemas-microsoft-com:vml" xmlns:wp14="http://schemas.microsoft.com/office/word/2010/wordprocessingDrawing" xmlns:wp="http://schemas.openxmlformats.org/drawingml/2006/wordprocessingDrawing" xmlns:w10="urn:schemas-microsoft-com:office:word" xmlns:w="http://schemas.openxmlformats.org/wordprocessingml/2006/main" xmlns:w14="http://schemas.microsoft.com/office/word/2010/wordml" xmlns:w15="http://schemas.microsoft.com/office/word/2012/wordml" xmlns:w16cex="http://schemas.microsoft.com/office/word/2018/wordml/cex" xmlns:w16cid="http://schemas.microsoft.com/office/word/2016/wordml/cid" xmlns:w16="http://schemas.microsoft.com/office/word/2018/wordml" xmlns:w16se="http://schemas.microsoft.com/office/word/2015/wordml/symex" xmlns:wpg="http://schemas.microsoft.com/office/word/2010/wordprocessingGroup" xmlns:wpi="http://schemas.microsoft.com/office/word/2010/wordprocessingInk" xmlns:wne="http://schemas.microsoft.com/office/word/2006/wordml" xmlns:wps="http://schemas.microsoft.com/office/word/2010/wordprocessingShape" mc:Ignorable="w14 w15 w16se w16cid w16 w16cex wp14">
   <w:footnote w:type="separator" w:id="-1">
     <w:p>
       <w:r>
@@ -906,7 +512,7 @@
 </file>
 
 <file path=word/header1.xml><?xml version="1.0" encoding="utf-8"?>
-<w:hdr xmlns:wpc="http://schemas.microsoft.com/office/word/2010/wordprocessingCanvas" xmlns:cx="http://schemas.microsoft.com/office/drawing/2014/chartex" xmlns:cx1="http://schemas.microsoft.com/office/drawing/2015/9/8/chartex" xmlns:cx2="http://schemas.microsoft.com/office/drawing/2015/10/21/chartex" xmlns:cx3="http://schemas.microsoft.com/office/drawing/2016/5/9/chartex" xmlns:cx4="http://schemas.microsoft.com/office/drawing/2016/5/10/chartex" xmlns:cx5="http://schemas.microsoft.com/office/drawing/2016/5/11/chartex" xmlns:cx6="http://schemas.microsoft.com/office/drawing/2016/5/12/chartex" xmlns:cx7="http://schemas.microsoft.com/office/drawing/2016/5/13/chartex" xmlns:cx8="http://schemas.microsoft.com/office/drawing/2016/5/14/chartex" xmlns:mc="http://schemas.openxmlformats.org/markup-compatibility/2006" xmlns:aink="http://schemas.microsoft.com/office/drawing/2016/ink" xmlns:am3d="http://schemas.microsoft.com/office/drawing/2017/model3d" xmlns:o="urn:schemas-microsoft-com:office:office" xmlns:r="http://schemas.openxmlformats.org/officeDocument/2006/relationships" xmlns:m="http://schemas.openxmlformats.org/officeDocument/2006/math" xmlns:v="urn:schemas-microsoft-com:vml" xmlns:wp14="http://schemas.microsoft.com/office/word/2010/wordprocessingDrawing" xmlns:wp="http://schemas.openxmlformats.org/drawingml/2006/wordprocessingDrawing" xmlns:w10="urn:schemas-microsoft-com:office:word" xmlns:w="http://schemas.openxmlformats.org/wordprocessingml/2006/main" xmlns:w14="http://schemas.microsoft.com/office/word/2010/wordml" xmlns:w15="http://schemas.microsoft.com/office/word/2012/wordml" xmlns:w16cid="http://schemas.microsoft.com/office/word/2016/wordml/cid" xmlns:w16se="http://schemas.microsoft.com/office/word/2015/wordml/symex" xmlns:wpg="http://schemas.microsoft.com/office/word/2010/wordprocessingGroup" xmlns:wpi="http://schemas.microsoft.com/office/word/2010/wordprocessingInk" xmlns:wne="http://schemas.microsoft.com/office/word/2006/wordml" xmlns:wps="http://schemas.microsoft.com/office/word/2010/wordprocessingShape" mc:Ignorable="w14 w15 w16se w16cid wp14">
+<w:hdr xmlns:wpc="http://schemas.microsoft.com/office/word/2010/wordprocessingCanvas" xmlns:cx="http://schemas.microsoft.com/office/drawing/2014/chartex" xmlns:cx1="http://schemas.microsoft.com/office/drawing/2015/9/8/chartex" xmlns:cx2="http://schemas.microsoft.com/office/drawing/2015/10/21/chartex" xmlns:cx3="http://schemas.microsoft.com/office/drawing/2016/5/9/chartex" xmlns:cx4="http://schemas.microsoft.com/office/drawing/2016/5/10/chartex" xmlns:cx5="http://schemas.microsoft.com/office/drawing/2016/5/11/chartex" xmlns:cx6="http://schemas.microsoft.com/office/drawing/2016/5/12/chartex" xmlns:cx7="http://schemas.microsoft.com/office/drawing/2016/5/13/chartex" xmlns:cx8="http://schemas.microsoft.com/office/drawing/2016/5/14/chartex" xmlns:mc="http://schemas.openxmlformats.org/markup-compatibility/2006" xmlns:aink="http://schemas.microsoft.com/office/drawing/2016/ink" xmlns:am3d="http://schemas.microsoft.com/office/drawing/2017/model3d" xmlns:o="urn:schemas-microsoft-com:office:office" xmlns:r="http://schemas.openxmlformats.org/officeDocument/2006/relationships" xmlns:m="http://schemas.openxmlformats.org/officeDocument/2006/math" xmlns:v="urn:schemas-microsoft-com:vml" xmlns:wp14="http://schemas.microsoft.com/office/word/2010/wordprocessingDrawing" xmlns:wp="http://schemas.openxmlformats.org/drawingml/2006/wordprocessingDrawing" xmlns:w10="urn:schemas-microsoft-com:office:word" xmlns:w="http://schemas.openxmlformats.org/wordprocessingml/2006/main" xmlns:w14="http://schemas.microsoft.com/office/word/2010/wordml" xmlns:w15="http://schemas.microsoft.com/office/word/2012/wordml" xmlns:w16cex="http://schemas.microsoft.com/office/word/2018/wordml/cex" xmlns:w16cid="http://schemas.microsoft.com/office/word/2016/wordml/cid" xmlns:w16="http://schemas.microsoft.com/office/word/2018/wordml" xmlns:w16se="http://schemas.microsoft.com/office/word/2015/wordml/symex" xmlns:wpg="http://schemas.microsoft.com/office/word/2010/wordprocessingGroup" xmlns:wpi="http://schemas.microsoft.com/office/word/2010/wordprocessingInk" xmlns:wne="http://schemas.microsoft.com/office/word/2006/wordml" xmlns:wps="http://schemas.microsoft.com/office/word/2010/wordprocessingShape" mc:Ignorable="w14 w15 w16se w16cid w16 w16cex wp14">
   <w:p>
     <w:pPr>
       <w:pStyle w:val="Yltunniste"/>
@@ -917,7 +523,7 @@
 </file>
 
 <file path=word/numbering.xml><?xml version="1.0" encoding="utf-8"?>
-<w:numbering xmlns:wpc="http://schemas.microsoft.com/office/word/2010/wordprocessingCanvas" xmlns:cx="http://schemas.microsoft.com/office/drawing/2014/chartex" xmlns:cx1="http://schemas.microsoft.com/office/drawing/2015/9/8/chartex" xmlns:cx2="http://schemas.microsoft.com/office/drawing/2015/10/21/chartex" xmlns:cx3="http://schemas.microsoft.com/office/drawing/2016/5/9/chartex" xmlns:cx4="http://schemas.microsoft.com/office/drawing/2016/5/10/chartex" xmlns:cx5="http://schemas.microsoft.com/office/drawing/2016/5/11/chartex" xmlns:cx6="http://schemas.microsoft.com/office/drawing/2016/5/12/chartex" xmlns:cx7="http://schemas.microsoft.com/office/drawing/2016/5/13/chartex" xmlns:cx8="http://schemas.microsoft.com/office/drawing/2016/5/14/chartex" xmlns:mc="http://schemas.openxmlformats.org/markup-compatibility/2006" xmlns:aink="http://schemas.microsoft.com/office/drawing/2016/ink" xmlns:am3d="http://schemas.microsoft.com/office/drawing/2017/model3d" xmlns:o="urn:schemas-microsoft-com:office:office" xmlns:r="http://schemas.openxmlformats.org/officeDocument/2006/relationships" xmlns:m="http://schemas.openxmlformats.org/officeDocument/2006/math" xmlns:v="urn:schemas-microsoft-com:vml" xmlns:wp14="http://schemas.microsoft.com/office/word/2010/wordprocessingDrawing" xmlns:wp="http://schemas.openxmlformats.org/drawingml/2006/wordprocessingDrawing" xmlns:w10="urn:schemas-microsoft-com:office:word" xmlns:w="http://schemas.openxmlformats.org/wordprocessingml/2006/main" xmlns:w14="http://schemas.microsoft.com/office/word/2010/wordml" xmlns:w15="http://schemas.microsoft.com/office/word/2012/wordml" xmlns:w16cid="http://schemas.microsoft.com/office/word/2016/wordml/cid" xmlns:w16se="http://schemas.microsoft.com/office/word/2015/wordml/symex" xmlns:wpg="http://schemas.microsoft.com/office/word/2010/wordprocessingGroup" xmlns:wpi="http://schemas.microsoft.com/office/word/2010/wordprocessingInk" xmlns:wne="http://schemas.microsoft.com/office/word/2006/wordml" xmlns:wps="http://schemas.microsoft.com/office/word/2010/wordprocessingShape" mc:Ignorable="w14 w15 w16se w16cid wp14">
+<w:numbering xmlns:wpc="http://schemas.microsoft.com/office/word/2010/wordprocessingCanvas" xmlns:cx="http://schemas.microsoft.com/office/drawing/2014/chartex" xmlns:cx1="http://schemas.microsoft.com/office/drawing/2015/9/8/chartex" xmlns:cx2="http://schemas.microsoft.com/office/drawing/2015/10/21/chartex" xmlns:cx3="http://schemas.microsoft.com/office/drawing/2016/5/9/chartex" xmlns:cx4="http://schemas.microsoft.com/office/drawing/2016/5/10/chartex" xmlns:cx5="http://schemas.microsoft.com/office/drawing/2016/5/11/chartex" xmlns:cx6="http://schemas.microsoft.com/office/drawing/2016/5/12/chartex" xmlns:cx7="http://schemas.microsoft.com/office/drawing/2016/5/13/chartex" xmlns:cx8="http://schemas.microsoft.com/office/drawing/2016/5/14/chartex" xmlns:mc="http://schemas.openxmlformats.org/markup-compatibility/2006" xmlns:aink="http://schemas.microsoft.com/office/drawing/2016/ink" xmlns:am3d="http://schemas.microsoft.com/office/drawing/2017/model3d" xmlns:o="urn:schemas-microsoft-com:office:office" xmlns:r="http://schemas.openxmlformats.org/officeDocument/2006/relationships" xmlns:m="http://schemas.openxmlformats.org/officeDocument/2006/math" xmlns:v="urn:schemas-microsoft-com:vml" xmlns:wp14="http://schemas.microsoft.com/office/word/2010/wordprocessingDrawing" xmlns:wp="http://schemas.openxmlformats.org/drawingml/2006/wordprocessingDrawing" xmlns:w10="urn:schemas-microsoft-com:office:word" xmlns:w="http://schemas.openxmlformats.org/wordprocessingml/2006/main" xmlns:w14="http://schemas.microsoft.com/office/word/2010/wordml" xmlns:w15="http://schemas.microsoft.com/office/word/2012/wordml" xmlns:w16cex="http://schemas.microsoft.com/office/word/2018/wordml/cex" xmlns:w16cid="http://schemas.microsoft.com/office/word/2016/wordml/cid" xmlns:w16="http://schemas.microsoft.com/office/word/2018/wordml" xmlns:w16se="http://schemas.microsoft.com/office/word/2015/wordml/symex" xmlns:wpg="http://schemas.microsoft.com/office/word/2010/wordprocessingGroup" xmlns:wpi="http://schemas.microsoft.com/office/word/2010/wordprocessingInk" xmlns:wne="http://schemas.microsoft.com/office/word/2006/wordml" xmlns:wps="http://schemas.microsoft.com/office/word/2010/wordprocessingShape" mc:Ignorable="w14 w15 w16se w16cid w16 w16cex wp14">
   <w:abstractNum w:abstractNumId="0" w15:restartNumberingAfterBreak="0">
     <w:nsid w:val="3B530E8E"/>
     <w:multiLevelType w:val="hybridMultilevel"/>
@@ -1877,17 +1483,17 @@
 </file>
 
 <file path=word/styles.xml><?xml version="1.0" encoding="utf-8"?>
-<w:styles xmlns:mc="http://schemas.openxmlformats.org/markup-compatibility/2006" xmlns:r="http://schemas.openxmlformats.org/officeDocument/2006/relationships" xmlns:w="http://schemas.openxmlformats.org/wordprocessingml/2006/main" xmlns:w14="http://schemas.microsoft.com/office/word/2010/wordml" xmlns:w15="http://schemas.microsoft.com/office/word/2012/wordml" xmlns:w16cid="http://schemas.microsoft.com/office/word/2016/wordml/cid" xmlns:w16se="http://schemas.microsoft.com/office/word/2015/wordml/symex" mc:Ignorable="w14 w15 w16se w16cid">
+<w:styles xmlns:mc="http://schemas.openxmlformats.org/markup-compatibility/2006" xmlns:r="http://schemas.openxmlformats.org/officeDocument/2006/relationships" xmlns:w="http://schemas.openxmlformats.org/wordprocessingml/2006/main" xmlns:w14="http://schemas.microsoft.com/office/word/2010/wordml" xmlns:w15="http://schemas.microsoft.com/office/word/2012/wordml" xmlns:w16cex="http://schemas.microsoft.com/office/word/2018/wordml/cex" xmlns:w16cid="http://schemas.microsoft.com/office/word/2016/wordml/cid" xmlns:w16="http://schemas.microsoft.com/office/word/2018/wordml" xmlns:w16se="http://schemas.microsoft.com/office/word/2015/wordml/symex" mc:Ignorable="w14 w15 w16se w16cid w16 w16cex">
   <w:docDefaults>
     <w:rPrDefault>
       <w:rPr>
         <w:rFonts w:ascii="Times New Roman" w:eastAsia="Times New Roman" w:hAnsi="Times New Roman" w:cs="Times New Roman"/>
-        <w:lang w:bidi="ar-SA"/>
+        <w:lang w:val="fi-FI" w:eastAsia="fi-FI" w:bidi="ar-SA"/>
       </w:rPr>
     </w:rPrDefault>
     <w:pPrDefault/>
   </w:docDefaults>
-  <w:latentStyles w:defLockedState="0" w:defUIPriority="0" w:defSemiHidden="0" w:defUnhideWhenUsed="0" w:defQFormat="0" w:count="375">
+  <w:latentStyles w:defLockedState="0" w:defUIPriority="0" w:defSemiHidden="0" w:defUnhideWhenUsed="0" w:defQFormat="0" w:count="376">
     <w:lsdException w:name="Normal" w:qFormat="1"/>
     <w:lsdException w:name="heading 1" w:qFormat="1"/>
     <w:lsdException w:name="heading 2" w:qFormat="1"/>
@@ -1903,7 +1509,8 @@
     <w:lsdException w:name="Subtitle" w:qFormat="1"/>
     <w:lsdException w:name="Strong" w:qFormat="1"/>
     <w:lsdException w:name="Emphasis" w:qFormat="1"/>
-    <w:lsdException w:name="Normal Table" w:semiHidden="1" w:unhideWhenUsed="1"/>
+    <w:lsdException w:name="HTML Variable" w:semiHidden="1" w:unhideWhenUsed="1"/>
+    <w:lsdException w:name="Outline List 3" w:semiHidden="1" w:unhideWhenUsed="1"/>
     <w:lsdException w:name="Table Simple 1" w:semiHidden="1" w:unhideWhenUsed="1"/>
     <w:lsdException w:name="Table Simple 2" w:semiHidden="1" w:unhideWhenUsed="1"/>
     <w:lsdException w:name="Table Simple 3" w:semiHidden="1" w:unhideWhenUsed="1"/>
@@ -1945,8 +1552,7 @@
     <w:lsdException w:name="Table Subtle 2" w:semiHidden="1" w:unhideWhenUsed="1"/>
     <w:lsdException w:name="Table Web 1" w:semiHidden="1" w:unhideWhenUsed="1"/>
     <w:lsdException w:name="Table Web 2" w:semiHidden="1" w:unhideWhenUsed="1"/>
-    <w:lsdException w:name="Table Web 3" w:semiHidden="1" w:unhideWhenUsed="1"/>
-    <w:lsdException w:name="Table Theme" w:semiHidden="1" w:unhideWhenUsed="1"/>
+    <w:lsdException w:name="Balloon Text" w:semiHidden="1" w:unhideWhenUsed="1"/>
     <w:lsdException w:name="Placeholder Text" w:semiHidden="1" w:uiPriority="99"/>
     <w:lsdException w:name="No Spacing" w:uiPriority="1" w:qFormat="1"/>
     <w:lsdException w:name="Light Shading" w:uiPriority="60"/>
@@ -2166,6 +1772,7 @@
     <w:lsdException w:name="Smart Hyperlink" w:semiHidden="1" w:uiPriority="99" w:unhideWhenUsed="1"/>
     <w:lsdException w:name="Hashtag" w:semiHidden="1" w:uiPriority="99" w:unhideWhenUsed="1"/>
     <w:lsdException w:name="Unresolved Mention" w:semiHidden="1" w:uiPriority="99" w:unhideWhenUsed="1"/>
+    <w:lsdException w:name="Smart Link" w:semiHidden="1" w:uiPriority="99" w:unhideWhenUsed="1"/>
   </w:latentStyles>
   <w:style w:type="paragraph" w:default="1" w:styleId="Normaali">
     <w:name w:val="Normal"/>
@@ -2173,7 +1780,7 @@
     <w:rPr>
       <w:sz w:val="24"/>
       <w:szCs w:val="24"/>
-      <w:lang w:val="fi-FI" w:eastAsia="en-US"/>
+      <w:lang w:eastAsia="en-US"/>
     </w:rPr>
   </w:style>
   <w:style w:type="paragraph" w:styleId="Otsikko1">
@@ -2353,7 +1960,6 @@
   <w:style w:type="character" w:default="1" w:styleId="Kappaleenoletusfontti">
     <w:name w:val="Default Paragraph Font"/>
     <w:uiPriority w:val="1"/>
-    <w:semiHidden/>
     <w:unhideWhenUsed/>
   </w:style>
   <w:style w:type="table" w:default="1" w:styleId="Normaalitaulukko">
@@ -3274,6 +2880,24 @@
 </file>
 
 <file path=customXml/item1.xml><?xml version="1.0" encoding="utf-8"?>
+<p:properties xmlns:p="http://schemas.microsoft.com/office/2006/metadata/properties" xmlns:xsi="http://www.w3.org/2001/XMLSchema-instance" xmlns:pc="http://schemas.microsoft.com/office/infopath/2007/PartnerControls">
+  <documentManagement>
+    <PublishingExpirationDate xmlns="http://schemas.microsoft.com/sharepoint/v3" xsi:nil="true"/>
+    <PublishingStartDate xmlns="http://schemas.microsoft.com/sharepoint/v3" xsi:nil="true"/>
+  </documentManagement>
+</p:properties>
+</file>
+
+<file path=customXml/item2.xml><?xml version="1.0" encoding="utf-8"?>
+<?mso-contentType ?>
+<FormTemplates xmlns="http://schemas.microsoft.com/sharepoint/v3/contenttype/forms">
+  <Display>DocumentLibraryForm</Display>
+  <Edit>DocumentLibraryForm</Edit>
+  <New>DocumentLibraryForm</New>
+</FormTemplates>
+</file>
+
+<file path=customXml/item3.xml><?xml version="1.0" encoding="utf-8"?>
 <ct:contentTypeSchema xmlns:ct="http://schemas.microsoft.com/office/2006/metadata/contentType" xmlns:ma="http://schemas.microsoft.com/office/2006/metadata/properties/metaAttributes" ct:_="" ma:_="" ma:contentTypeName="Asiakirja" ma:contentTypeID="0x01010017418C401CCB2042A3A99A19F43F356D" ma:contentTypeVersion="1" ma:contentTypeDescription="Luo uusi asiakirja." ma:contentTypeScope="" ma:versionID="f4b075d3ca74a5dbaed73e767a156aa0">
   <xsd:schema xmlns:xsd="http://www.w3.org/2001/XMLSchema" xmlns:p="http://schemas.microsoft.com/office/2006/metadata/properties" xmlns:ns1="http://schemas.microsoft.com/sharepoint/v3" targetNamespace="http://schemas.microsoft.com/office/2006/metadata/properties" ma:root="true" ma:fieldsID="4340a008e99365d80b71206bae222996" ns1:_="">
     <xsd:import namespace="http://schemas.microsoft.com/sharepoint/v3"/>
@@ -3339,25 +2963,25 @@
 </ct:contentTypeSchema>
 </file>
 
-<file path=customXml/item2.xml><?xml version="1.0" encoding="utf-8"?>
-<?mso-contentType ?>
-<FormTemplates xmlns="http://schemas.microsoft.com/sharepoint/v3/contenttype/forms">
-  <Display>DocumentLibraryForm</Display>
-  <Edit>DocumentLibraryForm</Edit>
-  <New>DocumentLibraryForm</New>
-</FormTemplates>
+<file path=customXml/itemProps1.xml><?xml version="1.0" encoding="utf-8"?>
+<ds:datastoreItem xmlns:ds="http://schemas.openxmlformats.org/officeDocument/2006/customXml" ds:itemID="{FA8F0064-303C-446D-896E-46EEB9A79DC3}">
+  <ds:schemaRefs>
+    <ds:schemaRef ds:uri="http://schemas.microsoft.com/office/2006/metadata/properties"/>
+    <ds:schemaRef ds:uri="http://schemas.microsoft.com/office/infopath/2007/PartnerControls"/>
+    <ds:schemaRef ds:uri="http://schemas.microsoft.com/sharepoint/v3"/>
+  </ds:schemaRefs>
+</ds:datastoreItem>
 </file>
 
-<file path=customXml/item3.xml><?xml version="1.0" encoding="utf-8"?>
-<p:properties xmlns:p="http://schemas.microsoft.com/office/2006/metadata/properties" xmlns:xsi="http://www.w3.org/2001/XMLSchema-instance" xmlns:pc="http://schemas.microsoft.com/office/infopath/2007/PartnerControls">
-  <documentManagement>
-    <PublishingExpirationDate xmlns="http://schemas.microsoft.com/sharepoint/v3" xsi:nil="true"/>
-    <PublishingStartDate xmlns="http://schemas.microsoft.com/sharepoint/v3" xsi:nil="true"/>
-  </documentManagement>
-</p:properties>
+<file path=customXml/itemProps2.xml><?xml version="1.0" encoding="utf-8"?>
+<ds:datastoreItem xmlns:ds="http://schemas.openxmlformats.org/officeDocument/2006/customXml" ds:itemID="{13FBD2FA-5696-460D-A278-9A302A0F72AE}">
+  <ds:schemaRefs>
+    <ds:schemaRef ds:uri="http://schemas.microsoft.com/sharepoint/v3/contenttype/forms"/>
+  </ds:schemaRefs>
+</ds:datastoreItem>
 </file>
 
-<file path=customXml/itemProps1.xml><?xml version="1.0" encoding="utf-8"?>
+<file path=customXml/itemProps3.xml><?xml version="1.0" encoding="utf-8"?>
 <ds:datastoreItem xmlns:ds="http://schemas.openxmlformats.org/officeDocument/2006/customXml" ds:itemID="{B9A87442-5A7B-46FD-BD28-170CE9B7256F}">
   <ds:schemaRefs>
     <ds:schemaRef ds:uri="http://schemas.microsoft.com/office/2006/metadata/contentType"/>
@@ -3372,22 +2996,4 @@
     <ds:schemaRef ds:uri="http://schemas.microsoft.com/office/internal/2005/internalDocumentation"/>
   </ds:schemaRefs>
 </ds:datastoreItem>
-</file>
-
-<file path=customXml/itemProps2.xml><?xml version="1.0" encoding="utf-8"?>
-<ds:datastoreItem xmlns:ds="http://schemas.openxmlformats.org/officeDocument/2006/customXml" ds:itemID="{13FBD2FA-5696-460D-A278-9A302A0F72AE}">
-  <ds:schemaRefs>
-    <ds:schemaRef ds:uri="http://schemas.microsoft.com/sharepoint/v3/contenttype/forms"/>
-  </ds:schemaRefs>
-</ds:datastoreItem>
-</file>
-
-<file path=customXml/itemProps3.xml><?xml version="1.0" encoding="utf-8"?>
-<ds:datastoreItem xmlns:ds="http://schemas.openxmlformats.org/officeDocument/2006/customXml" ds:itemID="{FA8F0064-303C-446D-896E-46EEB9A79DC3}">
-  <ds:schemaRefs>
-    <ds:schemaRef ds:uri="http://schemas.microsoft.com/office/2006/metadata/properties"/>
-    <ds:schemaRef ds:uri="http://schemas.microsoft.com/office/infopath/2007/PartnerControls"/>
-    <ds:schemaRef ds:uri="http://schemas.microsoft.com/sharepoint/v3"/>
-  </ds:schemaRefs>
-</ds:datastoreItem>
 </file>
</xml_diff>

<commit_message>
Text color function and about page
</commit_message>
<xml_diff>
--- a/SDS_Front-End_learning_diary.docx
+++ b/SDS_Front-End_learning_diary.docx
@@ -59,7 +59,6 @@
           <w:b w:val="0"/>
           <w:sz w:val="24"/>
           <w:szCs w:val="24"/>
-          <w:lang w:val="en-US"/>
         </w:rPr>
       </w:pPr>
       <w:r>
@@ -68,7 +67,6 @@
           <w:b w:val="0"/>
           <w:sz w:val="24"/>
           <w:szCs w:val="24"/>
-          <w:lang w:val="en-US"/>
         </w:rPr>
         <w:t xml:space="preserve">School of </w:t>
       </w:r>
@@ -78,7 +76,6 @@
           <w:b w:val="0"/>
           <w:sz w:val="24"/>
           <w:szCs w:val="24"/>
-          <w:lang w:val="en-US"/>
         </w:rPr>
         <w:t>Engineering Science</w:t>
       </w:r>
@@ -92,7 +89,6 @@
           <w:b w:val="0"/>
           <w:sz w:val="24"/>
           <w:szCs w:val="24"/>
-          <w:lang w:val="en-US"/>
         </w:rPr>
       </w:pPr>
     </w:p>
@@ -105,7 +101,6 @@
           <w:b w:val="0"/>
           <w:sz w:val="24"/>
           <w:szCs w:val="24"/>
-          <w:lang w:val="en-US"/>
         </w:rPr>
       </w:pPr>
     </w:p>
@@ -116,7 +111,6 @@
         <w:rPr>
           <w:sz w:val="24"/>
           <w:szCs w:val="24"/>
-          <w:lang w:val="en-US"/>
         </w:rPr>
       </w:pPr>
     </w:p>
@@ -127,7 +121,6 @@
         <w:rPr>
           <w:sz w:val="24"/>
           <w:szCs w:val="24"/>
-          <w:lang w:val="en-US"/>
         </w:rPr>
       </w:pPr>
     </w:p>
@@ -138,7 +131,6 @@
         <w:rPr>
           <w:sz w:val="24"/>
           <w:szCs w:val="24"/>
-          <w:lang w:val="en-US"/>
         </w:rPr>
       </w:pPr>
     </w:p>
@@ -149,7 +141,6 @@
         <w:rPr>
           <w:sz w:val="24"/>
           <w:szCs w:val="24"/>
-          <w:lang w:val="en-US"/>
         </w:rPr>
       </w:pPr>
     </w:p>
@@ -373,7 +364,33 @@
         <w:rPr>
           <w:lang w:val="en-US"/>
         </w:rPr>
-        <w:t>Setting up the environment went quite nicely without too big problems. I am familiar with GitHub already and making a repository went fine without any guidance. Since I have never used Visual Studio Code for any projects, I decided to use it for this course as I have heard it is good for managing projects. Usually I have used mostly SublimeText 3, but it is more of a plain text editor than development environment.</w:t>
+        <w:t xml:space="preserve">Setting up the environment went quite nicely without too big problems. I am familiar with GitHub already and making a repository went fine without any guidance. Since I have never used Visual Studio Code for any projects, I decided to use it for this course as I have heard it is good for managing projects. </w:t>
+      </w:r>
+      <w:r>
+        <w:rPr>
+          <w:lang w:val="en-US"/>
+        </w:rPr>
+        <w:t>Usually,</w:t>
+      </w:r>
+      <w:r>
+        <w:rPr>
+          <w:lang w:val="en-US"/>
+        </w:rPr>
+        <w:t xml:space="preserve"> I have used mostly </w:t>
+      </w:r>
+      <w:proofErr w:type="spellStart"/>
+      <w:r>
+        <w:rPr>
+          <w:lang w:val="en-US"/>
+        </w:rPr>
+        <w:t>SublimeText</w:t>
+      </w:r>
+      <w:proofErr w:type="spellEnd"/>
+      <w:r>
+        <w:rPr>
+          <w:lang w:val="en-US"/>
+        </w:rPr>
+        <w:t xml:space="preserve"> 3, but it is more of a plain text editor than development environment.</w:t>
       </w:r>
     </w:p>
     <w:p>
@@ -402,7 +419,21 @@
         <w:rPr>
           <w:lang w:val="en-US"/>
         </w:rPr>
-        <w:t xml:space="preserve"> and tried to keep up with the video while installing all these things I have no idea of. I learned that sass is actually CSS extension that makes designing web pages easier. This was also my first time to anything related to Node.js, which I have heard in many places but never known what it is. </w:t>
+        <w:t xml:space="preserve"> and tried to keep up with the video while installing all these things I have no idea of. I learned that sass is </w:t>
+      </w:r>
+      <w:proofErr w:type="gramStart"/>
+      <w:r>
+        <w:rPr>
+          <w:lang w:val="en-US"/>
+        </w:rPr>
+        <w:t>actually CSS</w:t>
+      </w:r>
+      <w:proofErr w:type="gramEnd"/>
+      <w:r>
+        <w:rPr>
+          <w:lang w:val="en-US"/>
+        </w:rPr>
+        <w:t xml:space="preserve"> extension that makes designing web pages easier. This was also my first time to anything related to Node.js, which I have heard in many places but never known what it is. </w:t>
       </w:r>
       <w:r>
         <w:rPr>
@@ -420,7 +451,21 @@
         <w:rPr>
           <w:lang w:val="en-US"/>
         </w:rPr>
-        <w:t xml:space="preserve"> (npm)</w:t>
+        <w:t xml:space="preserve"> (</w:t>
+      </w:r>
+      <w:proofErr w:type="spellStart"/>
+      <w:r>
+        <w:rPr>
+          <w:lang w:val="en-US"/>
+        </w:rPr>
+        <w:t>npm</w:t>
+      </w:r>
+      <w:proofErr w:type="spellEnd"/>
+      <w:r>
+        <w:rPr>
+          <w:lang w:val="en-US"/>
+        </w:rPr>
+        <w:t>)</w:t>
       </w:r>
       <w:r>
         <w:rPr>
@@ -449,6 +494,7 @@
         </w:rPr>
         <w:t xml:space="preserve">One bigger problem I encountered during the first part was </w:t>
       </w:r>
+      <w:proofErr w:type="spellStart"/>
       <w:r>
         <w:rPr>
           <w:i/>
@@ -457,6 +503,7 @@
         </w:rPr>
         <w:t>npm</w:t>
       </w:r>
+      <w:proofErr w:type="spellEnd"/>
       <w:r>
         <w:rPr>
           <w:lang w:val="en-US"/>
@@ -474,21 +521,39 @@
           <w:rFonts w:ascii="Consolas" w:hAnsi="Consolas"/>
           <w:lang w:val="en-US"/>
         </w:rPr>
-        <w:t>“</w:t>
-      </w:r>
+        <w:t xml:space="preserve">“node-sass -w scss/ -o </w:t>
+      </w:r>
+      <w:proofErr w:type="spellStart"/>
       <w:r>
         <w:rPr>
           <w:rFonts w:ascii="Consolas" w:hAnsi="Consolas"/>
           <w:lang w:val="en-US"/>
         </w:rPr>
-        <w:t>node-sass -w scss/ -o dist/css/ --recursive</w:t>
-      </w:r>
+        <w:t>dist</w:t>
+      </w:r>
+      <w:proofErr w:type="spellEnd"/>
       <w:r>
         <w:rPr>
           <w:rFonts w:ascii="Consolas" w:hAnsi="Consolas"/>
           <w:lang w:val="en-US"/>
         </w:rPr>
-        <w:t>”</w:t>
+        <w:t>/</w:t>
+      </w:r>
+      <w:proofErr w:type="spellStart"/>
+      <w:r>
+        <w:rPr>
+          <w:rFonts w:ascii="Consolas" w:hAnsi="Consolas"/>
+          <w:lang w:val="en-US"/>
+        </w:rPr>
+        <w:t>css</w:t>
+      </w:r>
+      <w:proofErr w:type="spellEnd"/>
+      <w:r>
+        <w:rPr>
+          <w:rFonts w:ascii="Consolas" w:hAnsi="Consolas"/>
+          <w:lang w:val="en-US"/>
+        </w:rPr>
+        <w:t>/ --recursive”</w:t>
       </w:r>
       <w:r>
         <w:rPr>
@@ -696,7 +761,19 @@
         <w:rPr>
           <w:lang w:val="en-US"/>
         </w:rPr>
-        <w:t xml:space="preserve">For the rest of the video I just followed </w:t>
+        <w:t xml:space="preserve">For the rest of the </w:t>
+      </w:r>
+      <w:r>
+        <w:rPr>
+          <w:lang w:val="en-US"/>
+        </w:rPr>
+        <w:t>video,</w:t>
+      </w:r>
+      <w:r>
+        <w:rPr>
+          <w:lang w:val="en-US"/>
+        </w:rPr>
+        <w:t xml:space="preserve"> I just followed </w:t>
       </w:r>
       <w:r>
         <w:rPr>
@@ -708,7 +785,21 @@
         <w:rPr>
           <w:lang w:val="en-US"/>
         </w:rPr>
-        <w:t xml:space="preserve"> and added tags to the main.scss -file. I still understand almost everything if I start to inspect the already written code, but if I </w:t>
+        <w:t xml:space="preserve"> and added tags to the </w:t>
+      </w:r>
+      <w:proofErr w:type="spellStart"/>
+      <w:r>
+        <w:rPr>
+          <w:lang w:val="en-US"/>
+        </w:rPr>
+        <w:t>main.scss</w:t>
+      </w:r>
+      <w:proofErr w:type="spellEnd"/>
+      <w:r>
+        <w:rPr>
+          <w:lang w:val="en-US"/>
+        </w:rPr>
+        <w:t xml:space="preserve"> -file. I still understand almost everything if I start to inspect the already written code, but if I </w:t>
       </w:r>
       <w:r>
         <w:rPr>
@@ -778,6 +869,145 @@
           <w:lang w:val="en-US"/>
         </w:rPr>
         <w:t>.</w:t>
+      </w:r>
+    </w:p>
+    <w:p>
+      <w:pPr>
+        <w:pStyle w:val="Leipteksti"/>
+        <w:spacing w:before="240"/>
+        <w:rPr>
+          <w:lang w:val="en-US"/>
+        </w:rPr>
+      </w:pPr>
+    </w:p>
+    <w:p>
+      <w:pPr>
+        <w:pStyle w:val="Leipteksti"/>
+        <w:spacing w:before="240"/>
+        <w:rPr>
+          <w:b/>
+          <w:bCs/>
+        </w:rPr>
+      </w:pPr>
+      <w:r>
+        <w:rPr>
+          <w:b/>
+          <w:bCs/>
+        </w:rPr>
+        <w:t xml:space="preserve">1.12 tein pari </w:t>
+      </w:r>
+      <w:proofErr w:type="spellStart"/>
+      <w:r>
+        <w:rPr>
+          <w:b/>
+          <w:bCs/>
+        </w:rPr>
+        <w:t>parttia</w:t>
+      </w:r>
+      <w:proofErr w:type="spellEnd"/>
+      <w:r>
+        <w:rPr>
+          <w:b/>
+          <w:bCs/>
+        </w:rPr>
+        <w:t xml:space="preserve"> eteenpäin </w:t>
+      </w:r>
+      <w:proofErr w:type="spellStart"/>
+      <w:r>
+        <w:rPr>
+          <w:b/>
+          <w:bCs/>
+        </w:rPr>
+        <w:t>button</w:t>
+      </w:r>
+      <w:proofErr w:type="spellEnd"/>
+      <w:r>
+        <w:rPr>
+          <w:b/>
+          <w:bCs/>
+        </w:rPr>
+        <w:t xml:space="preserve"> j</w:t>
+      </w:r>
+      <w:r>
+        <w:rPr>
+          <w:b/>
+          <w:bCs/>
+        </w:rPr>
+        <w:t xml:space="preserve">a menu </w:t>
+      </w:r>
+      <w:proofErr w:type="spellStart"/>
+      <w:r>
+        <w:rPr>
+          <w:b/>
+          <w:bCs/>
+        </w:rPr>
+        <w:t>overlay</w:t>
+      </w:r>
+      <w:proofErr w:type="spellEnd"/>
+    </w:p>
+    <w:p>
+      <w:pPr>
+        <w:pStyle w:val="Leipteksti"/>
+        <w:spacing w:before="240"/>
+        <w:rPr>
+          <w:b/>
+          <w:bCs/>
+        </w:rPr>
+      </w:pPr>
+      <w:r>
+        <w:rPr>
+          <w:b/>
+          <w:bCs/>
+        </w:rPr>
+        <w:t xml:space="preserve">ei mitään erikoista </w:t>
+      </w:r>
+      <w:proofErr w:type="spellStart"/>
+      <w:r>
+        <w:rPr>
+          <w:b/>
+          <w:bCs/>
+        </w:rPr>
+        <w:t>ollu</w:t>
+      </w:r>
+      <w:proofErr w:type="spellEnd"/>
+      <w:r>
+        <w:rPr>
+          <w:b/>
+          <w:bCs/>
+        </w:rPr>
+        <w:t xml:space="preserve"> </w:t>
+      </w:r>
+      <w:proofErr w:type="spellStart"/>
+      <w:r>
+        <w:rPr>
+          <w:b/>
+          <w:bCs/>
+        </w:rPr>
+        <w:t>kunha</w:t>
+      </w:r>
+      <w:proofErr w:type="spellEnd"/>
+      <w:r>
+        <w:rPr>
+          <w:b/>
+          <w:bCs/>
+        </w:rPr>
+        <w:t xml:space="preserve"> taas tappelin </w:t>
+      </w:r>
+      <w:proofErr w:type="spellStart"/>
+      <w:r>
+        <w:rPr>
+          <w:b/>
+          <w:bCs/>
+        </w:rPr>
+        <w:t>npm</w:t>
+      </w:r>
+      <w:proofErr w:type="spellEnd"/>
+      <w:r>
+        <w:rPr>
+          <w:b/>
+          <w:bCs/>
+        </w:rPr>
+        <w:t xml:space="preserve"> kanssa</w:t>
       </w:r>
     </w:p>
     <w:sectPr>
@@ -1854,6 +2084,7 @@
     <w:lsdException w:name="Strong" w:qFormat="1"/>
     <w:lsdException w:name="Emphasis" w:qFormat="1"/>
     <w:lsdException w:name="HTML Variable" w:semiHidden="1" w:unhideWhenUsed="1"/>
+    <w:lsdException w:name="Normal Table" w:semiHidden="1" w:unhideWhenUsed="1"/>
     <w:lsdException w:name="Outline List 3" w:semiHidden="1" w:unhideWhenUsed="1"/>
     <w:lsdException w:name="Table Simple 1" w:semiHidden="1" w:unhideWhenUsed="1"/>
     <w:lsdException w:name="Table Simple 2" w:semiHidden="1" w:unhideWhenUsed="1"/>
@@ -1896,7 +2127,9 @@
     <w:lsdException w:name="Table Subtle 2" w:semiHidden="1" w:unhideWhenUsed="1"/>
     <w:lsdException w:name="Table Web 1" w:semiHidden="1" w:unhideWhenUsed="1"/>
     <w:lsdException w:name="Table Web 2" w:semiHidden="1" w:unhideWhenUsed="1"/>
+    <w:lsdException w:name="Table Web 3" w:semiHidden="1" w:unhideWhenUsed="1"/>
     <w:lsdException w:name="Balloon Text" w:semiHidden="1" w:unhideWhenUsed="1"/>
+    <w:lsdException w:name="Table Theme" w:semiHidden="1" w:unhideWhenUsed="1"/>
     <w:lsdException w:name="Placeholder Text" w:semiHidden="1" w:uiPriority="99"/>
     <w:lsdException w:name="No Spacing" w:uiPriority="1" w:qFormat="1"/>
     <w:lsdException w:name="Light Shading" w:uiPriority="60"/>
@@ -2304,6 +2537,7 @@
   <w:style w:type="character" w:default="1" w:styleId="Kappaleenoletusfontti">
     <w:name w:val="Default Paragraph Font"/>
     <w:uiPriority w:val="1"/>
+    <w:semiHidden/>
     <w:unhideWhenUsed/>
   </w:style>
   <w:style w:type="table" w:default="1" w:styleId="Normaalitaulukko">
@@ -3224,24 +3458,6 @@
 </file>
 
 <file path=customXml/item1.xml><?xml version="1.0" encoding="utf-8"?>
-<p:properties xmlns:p="http://schemas.microsoft.com/office/2006/metadata/properties" xmlns:xsi="http://www.w3.org/2001/XMLSchema-instance" xmlns:pc="http://schemas.microsoft.com/office/infopath/2007/PartnerControls">
-  <documentManagement>
-    <PublishingExpirationDate xmlns="http://schemas.microsoft.com/sharepoint/v3" xsi:nil="true"/>
-    <PublishingStartDate xmlns="http://schemas.microsoft.com/sharepoint/v3" xsi:nil="true"/>
-  </documentManagement>
-</p:properties>
-</file>
-
-<file path=customXml/item2.xml><?xml version="1.0" encoding="utf-8"?>
-<?mso-contentType ?>
-<FormTemplates xmlns="http://schemas.microsoft.com/sharepoint/v3/contenttype/forms">
-  <Display>DocumentLibraryForm</Display>
-  <Edit>DocumentLibraryForm</Edit>
-  <New>DocumentLibraryForm</New>
-</FormTemplates>
-</file>
-
-<file path=customXml/item3.xml><?xml version="1.0" encoding="utf-8"?>
 <ct:contentTypeSchema xmlns:ct="http://schemas.microsoft.com/office/2006/metadata/contentType" xmlns:ma="http://schemas.microsoft.com/office/2006/metadata/properties/metaAttributes" ct:_="" ma:_="" ma:contentTypeName="Asiakirja" ma:contentTypeID="0x01010017418C401CCB2042A3A99A19F43F356D" ma:contentTypeVersion="1" ma:contentTypeDescription="Luo uusi asiakirja." ma:contentTypeScope="" ma:versionID="f4b075d3ca74a5dbaed73e767a156aa0">
   <xsd:schema xmlns:xsd="http://www.w3.org/2001/XMLSchema" xmlns:p="http://schemas.microsoft.com/office/2006/metadata/properties" xmlns:ns1="http://schemas.microsoft.com/sharepoint/v3" targetNamespace="http://schemas.microsoft.com/office/2006/metadata/properties" ma:root="true" ma:fieldsID="4340a008e99365d80b71206bae222996" ns1:_="">
     <xsd:import namespace="http://schemas.microsoft.com/sharepoint/v3"/>
@@ -3307,25 +3523,25 @@
 </ct:contentTypeSchema>
 </file>
 
-<file path=customXml/itemProps1.xml><?xml version="1.0" encoding="utf-8"?>
-<ds:datastoreItem xmlns:ds="http://schemas.openxmlformats.org/officeDocument/2006/customXml" ds:itemID="{FA8F0064-303C-446D-896E-46EEB9A79DC3}">
-  <ds:schemaRefs>
-    <ds:schemaRef ds:uri="http://schemas.microsoft.com/office/2006/metadata/properties"/>
-    <ds:schemaRef ds:uri="http://schemas.microsoft.com/office/infopath/2007/PartnerControls"/>
-    <ds:schemaRef ds:uri="http://schemas.microsoft.com/sharepoint/v3"/>
-  </ds:schemaRefs>
-</ds:datastoreItem>
+<file path=customXml/item2.xml><?xml version="1.0" encoding="utf-8"?>
+<?mso-contentType ?>
+<FormTemplates xmlns="http://schemas.microsoft.com/sharepoint/v3/contenttype/forms">
+  <Display>DocumentLibraryForm</Display>
+  <Edit>DocumentLibraryForm</Edit>
+  <New>DocumentLibraryForm</New>
+</FormTemplates>
 </file>
 
-<file path=customXml/itemProps2.xml><?xml version="1.0" encoding="utf-8"?>
-<ds:datastoreItem xmlns:ds="http://schemas.openxmlformats.org/officeDocument/2006/customXml" ds:itemID="{13FBD2FA-5696-460D-A278-9A302A0F72AE}">
-  <ds:schemaRefs>
-    <ds:schemaRef ds:uri="http://schemas.microsoft.com/sharepoint/v3/contenttype/forms"/>
-  </ds:schemaRefs>
-</ds:datastoreItem>
+<file path=customXml/item3.xml><?xml version="1.0" encoding="utf-8"?>
+<p:properties xmlns:p="http://schemas.microsoft.com/office/2006/metadata/properties" xmlns:xsi="http://www.w3.org/2001/XMLSchema-instance" xmlns:pc="http://schemas.microsoft.com/office/infopath/2007/PartnerControls">
+  <documentManagement>
+    <PublishingExpirationDate xmlns="http://schemas.microsoft.com/sharepoint/v3" xsi:nil="true"/>
+    <PublishingStartDate xmlns="http://schemas.microsoft.com/sharepoint/v3" xsi:nil="true"/>
+  </documentManagement>
+</p:properties>
 </file>
 
-<file path=customXml/itemProps3.xml><?xml version="1.0" encoding="utf-8"?>
+<file path=customXml/itemProps1.xml><?xml version="1.0" encoding="utf-8"?>
 <ds:datastoreItem xmlns:ds="http://schemas.openxmlformats.org/officeDocument/2006/customXml" ds:itemID="{B9A87442-5A7B-46FD-BD28-170CE9B7256F}">
   <ds:schemaRefs>
     <ds:schemaRef ds:uri="http://schemas.microsoft.com/office/2006/metadata/contentType"/>
@@ -3340,4 +3556,22 @@
     <ds:schemaRef ds:uri="http://schemas.microsoft.com/office/internal/2005/internalDocumentation"/>
   </ds:schemaRefs>
 </ds:datastoreItem>
+</file>
+
+<file path=customXml/itemProps2.xml><?xml version="1.0" encoding="utf-8"?>
+<ds:datastoreItem xmlns:ds="http://schemas.openxmlformats.org/officeDocument/2006/customXml" ds:itemID="{13FBD2FA-5696-460D-A278-9A302A0F72AE}">
+  <ds:schemaRefs>
+    <ds:schemaRef ds:uri="http://schemas.microsoft.com/sharepoint/v3/contenttype/forms"/>
+  </ds:schemaRefs>
+</ds:datastoreItem>
+</file>
+
+<file path=customXml/itemProps3.xml><?xml version="1.0" encoding="utf-8"?>
+<ds:datastoreItem xmlns:ds="http://schemas.openxmlformats.org/officeDocument/2006/customXml" ds:itemID="{FA8F0064-303C-446D-896E-46EEB9A79DC3}">
+  <ds:schemaRefs>
+    <ds:schemaRef ds:uri="http://schemas.microsoft.com/office/2006/metadata/properties"/>
+    <ds:schemaRef ds:uri="http://schemas.microsoft.com/office/infopath/2007/PartnerControls"/>
+    <ds:schemaRef ds:uri="http://schemas.microsoft.com/sharepoint/v3"/>
+  </ds:schemaRefs>
+</ds:datastoreItem>
 </file>
</xml_diff>